<commit_message>
UML Partie 3 en cours
</commit_message>
<xml_diff>
--- a/Développer des composants d'interface/Maquetter une application/UML Partie 1/Phase 2 - Cas d'utilisation et Scénarios/Scénario Médiathèque.docx
+++ b/Développer des composants d'interface/Maquetter une application/UML Partie 1/Phase 2 - Cas d'utilisation et Scénarios/Scénario Médiathèque.docx
@@ -776,40 +776,282 @@
           <w:sz w:val="24"/>
           <w:szCs w:val="26"/>
         </w:rPr>
-        <w:t>La bibliothèque enregistre le nouvel usager si ce n’est pas déjà fait et créer une fiche lecteur</w:t>
-      </w:r>
-    </w:p>
-    <w:p>
-      <w:pPr>
-        <w:spacing w:after="0"/>
-        <w:rPr>
-          <w:sz w:val="24"/>
-          <w:szCs w:val="26"/>
-        </w:rPr>
-      </w:pPr>
-      <w:r>
-        <w:rPr>
-          <w:sz w:val="24"/>
-          <w:szCs w:val="26"/>
-        </w:rPr>
-        <w:t>L’usager règle sa cotisation</w:t>
-      </w:r>
-    </w:p>
-    <w:p>
-      <w:pPr>
-        <w:spacing w:after="0"/>
-        <w:rPr>
-          <w:sz w:val="24"/>
-          <w:szCs w:val="26"/>
-        </w:rPr>
-      </w:pPr>
-      <w:r>
-        <w:rPr>
-          <w:sz w:val="24"/>
-          <w:szCs w:val="26"/>
-        </w:rPr>
-        <w:t>L’usager peut consulter la liste des documents</w:t>
-      </w:r>
+        <w:t>(</w:t>
+      </w:r>
+      <w:r>
+        <w:rPr>
+          <w:sz w:val="24"/>
+          <w:szCs w:val="26"/>
+        </w:rPr>
+        <w:t>La bibliothèque enregistre le nouvel u</w:t>
+      </w:r>
+      <w:r>
+        <w:rPr>
+          <w:sz w:val="24"/>
+          <w:szCs w:val="26"/>
+        </w:rPr>
+        <w:t>sager si ce n’est pas déjà fait</w:t>
+      </w:r>
+    </w:p>
+    <w:p>
+      <w:pPr>
+        <w:spacing w:after="0"/>
+        <w:rPr>
+          <w:sz w:val="24"/>
+          <w:szCs w:val="26"/>
+        </w:rPr>
+      </w:pPr>
+      <w:r>
+        <w:rPr>
+          <w:sz w:val="24"/>
+          <w:szCs w:val="26"/>
+        </w:rPr>
+        <w:t xml:space="preserve">Le système créé une </w:t>
+      </w:r>
+      <w:r>
+        <w:rPr>
+          <w:sz w:val="24"/>
+          <w:szCs w:val="26"/>
+        </w:rPr>
+        <w:t>fiche lecteur</w:t>
+      </w:r>
+    </w:p>
+    <w:p>
+      <w:pPr>
+        <w:spacing w:after="0"/>
+        <w:rPr>
+          <w:sz w:val="24"/>
+          <w:szCs w:val="26"/>
+        </w:rPr>
+      </w:pPr>
+      <w:r>
+        <w:rPr>
+          <w:sz w:val="24"/>
+          <w:szCs w:val="26"/>
+        </w:rPr>
+        <w:t>La bibliothèque réceptionne le</w:t>
+      </w:r>
+      <w:r>
+        <w:rPr>
+          <w:sz w:val="24"/>
+          <w:szCs w:val="26"/>
+        </w:rPr>
+        <w:t xml:space="preserve"> règle</w:t>
+      </w:r>
+      <w:r>
+        <w:rPr>
+          <w:sz w:val="24"/>
+          <w:szCs w:val="26"/>
+        </w:rPr>
+        <w:t>ment de l</w:t>
+      </w:r>
+      <w:r>
+        <w:rPr>
+          <w:sz w:val="24"/>
+          <w:szCs w:val="26"/>
+        </w:rPr>
+        <w:t>a cotisation</w:t>
+      </w:r>
+      <w:r>
+        <w:rPr>
+          <w:sz w:val="24"/>
+          <w:szCs w:val="26"/>
+        </w:rPr>
+        <w:t xml:space="preserve"> du lecteur</w:t>
+      </w:r>
+    </w:p>
+    <w:p>
+      <w:pPr>
+        <w:spacing w:after="0"/>
+        <w:rPr>
+          <w:sz w:val="24"/>
+          <w:szCs w:val="26"/>
+        </w:rPr>
+      </w:pPr>
+      <w:r>
+        <w:rPr>
+          <w:sz w:val="24"/>
+          <w:szCs w:val="26"/>
+        </w:rPr>
+        <w:t>Le système demande une confirmation de règlement</w:t>
+      </w:r>
+    </w:p>
+    <w:p>
+      <w:pPr>
+        <w:spacing w:after="0"/>
+        <w:rPr>
+          <w:sz w:val="24"/>
+          <w:szCs w:val="26"/>
+        </w:rPr>
+      </w:pPr>
+      <w:r>
+        <w:rPr>
+          <w:sz w:val="24"/>
+          <w:szCs w:val="26"/>
+        </w:rPr>
+        <w:t>La bibliothèque confirme l</w:t>
+      </w:r>
+      <w:r>
+        <w:rPr>
+          <w:sz w:val="24"/>
+          <w:szCs w:val="26"/>
+        </w:rPr>
+        <w:t>e règlement</w:t>
+      </w:r>
+    </w:p>
+    <w:p>
+      <w:pPr>
+        <w:spacing w:after="0"/>
+        <w:rPr>
+          <w:sz w:val="24"/>
+          <w:szCs w:val="26"/>
+        </w:rPr>
+      </w:pPr>
+      <w:r>
+        <w:rPr>
+          <w:sz w:val="24"/>
+          <w:szCs w:val="26"/>
+        </w:rPr>
+        <w:t>Le système</w:t>
+      </w:r>
+      <w:r>
+        <w:rPr>
+          <w:sz w:val="24"/>
+          <w:szCs w:val="26"/>
+        </w:rPr>
+        <w:t xml:space="preserve"> met à jour la fiche lecteur, valide l’inscription</w:t>
+      </w:r>
+      <w:r>
+        <w:rPr>
+          <w:sz w:val="24"/>
+          <w:szCs w:val="26"/>
+        </w:rPr>
+        <w:t xml:space="preserve"> </w:t>
+      </w:r>
+      <w:r>
+        <w:rPr>
+          <w:sz w:val="24"/>
+          <w:szCs w:val="26"/>
+        </w:rPr>
+        <w:t>et créé</w:t>
+      </w:r>
+      <w:r>
+        <w:rPr>
+          <w:sz w:val="24"/>
+          <w:szCs w:val="26"/>
+        </w:rPr>
+        <w:t xml:space="preserve"> la carte</w:t>
+      </w:r>
+      <w:r>
+        <w:rPr>
+          <w:sz w:val="24"/>
+          <w:szCs w:val="26"/>
+        </w:rPr>
+        <w:t>)</w:t>
+      </w:r>
+    </w:p>
+    <w:p>
+      <w:pPr>
+        <w:spacing w:after="0"/>
+        <w:rPr>
+          <w:sz w:val="24"/>
+          <w:szCs w:val="26"/>
+        </w:rPr>
+      </w:pPr>
+      <w:r>
+        <w:rPr>
+          <w:sz w:val="24"/>
+          <w:szCs w:val="26"/>
+        </w:rPr>
+        <w:t>L’usager v</w:t>
+      </w:r>
+      <w:r>
+        <w:rPr>
+          <w:sz w:val="24"/>
+          <w:szCs w:val="26"/>
+        </w:rPr>
+        <w:t>eut consulter la liste des documents</w:t>
+      </w:r>
+    </w:p>
+    <w:p>
+      <w:pPr>
+        <w:spacing w:after="0"/>
+        <w:rPr>
+          <w:sz w:val="24"/>
+          <w:szCs w:val="26"/>
+        </w:rPr>
+      </w:pPr>
+      <w:r>
+        <w:rPr>
+          <w:sz w:val="24"/>
+          <w:szCs w:val="26"/>
+        </w:rPr>
+        <w:t>Le système lui affiche les documents disponibles ou non</w:t>
+      </w:r>
+    </w:p>
+    <w:p>
+      <w:pPr>
+        <w:spacing w:after="0"/>
+        <w:rPr>
+          <w:sz w:val="24"/>
+          <w:szCs w:val="26"/>
+        </w:rPr>
+      </w:pPr>
+    </w:p>
+    <w:p>
+      <w:pPr>
+        <w:spacing w:after="0"/>
+        <w:rPr>
+          <w:sz w:val="24"/>
+          <w:szCs w:val="26"/>
+        </w:rPr>
+      </w:pPr>
+      <w:r>
+        <w:rPr>
+          <w:sz w:val="24"/>
+          <w:szCs w:val="26"/>
+        </w:rPr>
+        <w:t>Si le document souhaité est disponible :</w:t>
+      </w:r>
+    </w:p>
+    <w:p>
+      <w:pPr>
+        <w:spacing w:after="0"/>
+        <w:rPr>
+          <w:sz w:val="24"/>
+          <w:szCs w:val="26"/>
+        </w:rPr>
+      </w:pPr>
+    </w:p>
+    <w:p>
+      <w:pPr>
+        <w:pStyle w:val="Paragraphedeliste"/>
+        <w:numPr>
+          <w:ilvl w:val="0"/>
+          <w:numId w:val="18"/>
+        </w:numPr>
+        <w:spacing w:after="0"/>
+        <w:rPr>
+          <w:sz w:val="24"/>
+          <w:szCs w:val="26"/>
+        </w:rPr>
+      </w:pPr>
+      <w:r>
+        <w:rPr>
+          <w:sz w:val="24"/>
+          <w:szCs w:val="26"/>
+        </w:rPr>
+        <w:t>Le système affiche les informations concernant le document (côte, localisation dans la bibliothèque, auteur…)</w:t>
+      </w:r>
+    </w:p>
+    <w:p>
+      <w:pPr>
+        <w:spacing w:after="0"/>
+        <w:rPr>
+          <w:sz w:val="24"/>
+          <w:szCs w:val="26"/>
+        </w:rPr>
+      </w:pPr>
     </w:p>
     <w:p>
       <w:pPr>
@@ -840,7 +1082,127 @@
           <w:sz w:val="24"/>
           <w:szCs w:val="26"/>
         </w:rPr>
-        <w:t>La bibliothèque génère une fiche d’emprunt (date, nom du livre, nom du lecteur…)</w:t>
+        <w:t xml:space="preserve">La bibliothèque </w:t>
+      </w:r>
+      <w:r>
+        <w:rPr>
+          <w:sz w:val="24"/>
+          <w:szCs w:val="26"/>
+        </w:rPr>
+        <w:t>renseigne l’identité du lecteur et du livre emprunté</w:t>
+      </w:r>
+    </w:p>
+    <w:p>
+      <w:pPr>
+        <w:spacing w:after="0"/>
+        <w:rPr>
+          <w:sz w:val="24"/>
+          <w:szCs w:val="26"/>
+        </w:rPr>
+      </w:pPr>
+      <w:r>
+        <w:rPr>
+          <w:sz w:val="24"/>
+          <w:szCs w:val="26"/>
+        </w:rPr>
+        <w:t>Le système génère une fiche d’emprunt</w:t>
+      </w:r>
+    </w:p>
+    <w:p>
+      <w:pPr>
+        <w:spacing w:after="0"/>
+        <w:rPr>
+          <w:sz w:val="24"/>
+          <w:szCs w:val="26"/>
+        </w:rPr>
+      </w:pPr>
+    </w:p>
+    <w:p>
+      <w:pPr>
+        <w:spacing w:after="0"/>
+        <w:rPr>
+          <w:sz w:val="24"/>
+          <w:szCs w:val="26"/>
+        </w:rPr>
+      </w:pPr>
+      <w:r>
+        <w:rPr>
+          <w:sz w:val="24"/>
+          <w:szCs w:val="26"/>
+        </w:rPr>
+        <w:t>Si l’emprunt est confirmé :</w:t>
+      </w:r>
+    </w:p>
+    <w:p>
+      <w:pPr>
+        <w:spacing w:after="0"/>
+        <w:rPr>
+          <w:sz w:val="24"/>
+          <w:szCs w:val="26"/>
+        </w:rPr>
+      </w:pPr>
+    </w:p>
+    <w:p>
+      <w:pPr>
+        <w:pStyle w:val="Paragraphedeliste"/>
+        <w:numPr>
+          <w:ilvl w:val="0"/>
+          <w:numId w:val="18"/>
+        </w:numPr>
+        <w:spacing w:after="0"/>
+        <w:rPr>
+          <w:sz w:val="24"/>
+          <w:szCs w:val="26"/>
+        </w:rPr>
+      </w:pPr>
+      <w:r>
+        <w:rPr>
+          <w:sz w:val="24"/>
+          <w:szCs w:val="26"/>
+        </w:rPr>
+        <w:t>L’emprunt est enregistré</w:t>
+      </w:r>
+    </w:p>
+    <w:p>
+      <w:pPr>
+        <w:pStyle w:val="Paragraphedeliste"/>
+        <w:numPr>
+          <w:ilvl w:val="0"/>
+          <w:numId w:val="18"/>
+        </w:numPr>
+        <w:spacing w:after="0"/>
+        <w:rPr>
+          <w:sz w:val="24"/>
+          <w:szCs w:val="26"/>
+        </w:rPr>
+      </w:pPr>
+      <w:r>
+        <w:rPr>
+          <w:sz w:val="24"/>
+          <w:szCs w:val="26"/>
+        </w:rPr>
+        <w:t>Le règlement est enregistré si la bibliothèque demande une caution</w:t>
+      </w:r>
+    </w:p>
+    <w:p>
+      <w:pPr>
+        <w:pStyle w:val="Paragraphedeliste"/>
+        <w:numPr>
+          <w:ilvl w:val="0"/>
+          <w:numId w:val="18"/>
+        </w:numPr>
+        <w:spacing w:after="0"/>
+        <w:rPr>
+          <w:sz w:val="24"/>
+          <w:szCs w:val="26"/>
+        </w:rPr>
+      </w:pPr>
+      <w:r>
+        <w:rPr>
+          <w:sz w:val="24"/>
+          <w:szCs w:val="26"/>
+        </w:rPr>
+        <w:t>Le document est sorti de la bibliothèque</w:t>
       </w:r>
     </w:p>
     <w:p>
@@ -1030,6 +1392,15 @@
     <w:p>
       <w:pPr>
         <w:pStyle w:val="Paragraphedeliste"/>
+        <w:spacing w:after="0"/>
+        <w:rPr>
+          <w:sz w:val="24"/>
+        </w:rPr>
+      </w:pPr>
+    </w:p>
+    <w:p>
+      <w:pPr>
+        <w:pStyle w:val="Paragraphedeliste"/>
         <w:numPr>
           <w:ilvl w:val="1"/>
           <w:numId w:val="5"/>
@@ -1047,6 +1418,7 @@
           <w:sz w:val="24"/>
           <w:u w:val="single"/>
         </w:rPr>
+        <w:lastRenderedPageBreak/>
         <w:t>Le document n’est pas répertorié</w:t>
       </w:r>
     </w:p>
@@ -1258,30 +1630,6 @@
         </w:rPr>
         <w:t>Le cas d’utilisation prend fin</w:t>
       </w:r>
-    </w:p>
-    <w:p>
-      <w:pPr>
-        <w:spacing w:after="0"/>
-        <w:rPr>
-          <w:sz w:val="24"/>
-        </w:rPr>
-      </w:pPr>
-    </w:p>
-    <w:p>
-      <w:pPr>
-        <w:spacing w:after="0"/>
-        <w:rPr>
-          <w:sz w:val="24"/>
-        </w:rPr>
-      </w:pPr>
-    </w:p>
-    <w:p>
-      <w:pPr>
-        <w:spacing w:after="0"/>
-        <w:rPr>
-          <w:sz w:val="24"/>
-        </w:rPr>
-      </w:pPr>
       <w:bookmarkStart w:id="0" w:name="_GoBack"/>
       <w:bookmarkEnd w:id="0"/>
     </w:p>
@@ -1313,7 +1661,6 @@
           <w:sz w:val="24"/>
           <w:u w:val="single"/>
         </w:rPr>
-        <w:lastRenderedPageBreak/>
         <w:t>L’usager ne retourne pas le document</w:t>
       </w:r>
     </w:p>
@@ -1617,6 +1964,119 @@
     </w:lvl>
   </w:abstractNum>
   <w:abstractNum w:abstractNumId="2" w15:restartNumberingAfterBreak="0">
+    <w:nsid w:val="13735F31"/>
+    <w:multiLevelType w:val="hybridMultilevel"/>
+    <w:tmpl w:val="0ABAEA22"/>
+    <w:lvl w:ilvl="0" w:tplc="040C0001">
+      <w:start w:val="1"/>
+      <w:numFmt w:val="bullet"/>
+      <w:lvlText w:val=""/>
+      <w:lvlJc w:val="left"/>
+      <w:pPr>
+        <w:ind w:left="720" w:hanging="360"/>
+      </w:pPr>
+      <w:rPr>
+        <w:rFonts w:ascii="Symbol" w:hAnsi="Symbol" w:hint="default"/>
+      </w:rPr>
+    </w:lvl>
+    <w:lvl w:ilvl="1" w:tplc="040C0003" w:tentative="1">
+      <w:start w:val="1"/>
+      <w:numFmt w:val="bullet"/>
+      <w:lvlText w:val="o"/>
+      <w:lvlJc w:val="left"/>
+      <w:pPr>
+        <w:ind w:left="1440" w:hanging="360"/>
+      </w:pPr>
+      <w:rPr>
+        <w:rFonts w:ascii="Courier New" w:hAnsi="Courier New" w:cs="Courier New" w:hint="default"/>
+      </w:rPr>
+    </w:lvl>
+    <w:lvl w:ilvl="2" w:tplc="040C0005" w:tentative="1">
+      <w:start w:val="1"/>
+      <w:numFmt w:val="bullet"/>
+      <w:lvlText w:val=""/>
+      <w:lvlJc w:val="left"/>
+      <w:pPr>
+        <w:ind w:left="2160" w:hanging="360"/>
+      </w:pPr>
+      <w:rPr>
+        <w:rFonts w:ascii="Wingdings" w:hAnsi="Wingdings" w:hint="default"/>
+      </w:rPr>
+    </w:lvl>
+    <w:lvl w:ilvl="3" w:tplc="040C0001" w:tentative="1">
+      <w:start w:val="1"/>
+      <w:numFmt w:val="bullet"/>
+      <w:lvlText w:val=""/>
+      <w:lvlJc w:val="left"/>
+      <w:pPr>
+        <w:ind w:left="2880" w:hanging="360"/>
+      </w:pPr>
+      <w:rPr>
+        <w:rFonts w:ascii="Symbol" w:hAnsi="Symbol" w:hint="default"/>
+      </w:rPr>
+    </w:lvl>
+    <w:lvl w:ilvl="4" w:tplc="040C0003" w:tentative="1">
+      <w:start w:val="1"/>
+      <w:numFmt w:val="bullet"/>
+      <w:lvlText w:val="o"/>
+      <w:lvlJc w:val="left"/>
+      <w:pPr>
+        <w:ind w:left="3600" w:hanging="360"/>
+      </w:pPr>
+      <w:rPr>
+        <w:rFonts w:ascii="Courier New" w:hAnsi="Courier New" w:cs="Courier New" w:hint="default"/>
+      </w:rPr>
+    </w:lvl>
+    <w:lvl w:ilvl="5" w:tplc="040C0005" w:tentative="1">
+      <w:start w:val="1"/>
+      <w:numFmt w:val="bullet"/>
+      <w:lvlText w:val=""/>
+      <w:lvlJc w:val="left"/>
+      <w:pPr>
+        <w:ind w:left="4320" w:hanging="360"/>
+      </w:pPr>
+      <w:rPr>
+        <w:rFonts w:ascii="Wingdings" w:hAnsi="Wingdings" w:hint="default"/>
+      </w:rPr>
+    </w:lvl>
+    <w:lvl w:ilvl="6" w:tplc="040C0001" w:tentative="1">
+      <w:start w:val="1"/>
+      <w:numFmt w:val="bullet"/>
+      <w:lvlText w:val=""/>
+      <w:lvlJc w:val="left"/>
+      <w:pPr>
+        <w:ind w:left="5040" w:hanging="360"/>
+      </w:pPr>
+      <w:rPr>
+        <w:rFonts w:ascii="Symbol" w:hAnsi="Symbol" w:hint="default"/>
+      </w:rPr>
+    </w:lvl>
+    <w:lvl w:ilvl="7" w:tplc="040C0003" w:tentative="1">
+      <w:start w:val="1"/>
+      <w:numFmt w:val="bullet"/>
+      <w:lvlText w:val="o"/>
+      <w:lvlJc w:val="left"/>
+      <w:pPr>
+        <w:ind w:left="5760" w:hanging="360"/>
+      </w:pPr>
+      <w:rPr>
+        <w:rFonts w:ascii="Courier New" w:hAnsi="Courier New" w:cs="Courier New" w:hint="default"/>
+      </w:rPr>
+    </w:lvl>
+    <w:lvl w:ilvl="8" w:tplc="040C0005" w:tentative="1">
+      <w:start w:val="1"/>
+      <w:numFmt w:val="bullet"/>
+      <w:lvlText w:val=""/>
+      <w:lvlJc w:val="left"/>
+      <w:pPr>
+        <w:ind w:left="6480" w:hanging="360"/>
+      </w:pPr>
+      <w:rPr>
+        <w:rFonts w:ascii="Wingdings" w:hAnsi="Wingdings" w:hint="default"/>
+      </w:rPr>
+    </w:lvl>
+  </w:abstractNum>
+  <w:abstractNum w:abstractNumId="3" w15:restartNumberingAfterBreak="0">
     <w:nsid w:val="18E834FA"/>
     <w:multiLevelType w:val="hybridMultilevel"/>
     <w:tmpl w:val="AD02927E"/>
@@ -1705,7 +2165,7 @@
       </w:pPr>
     </w:lvl>
   </w:abstractNum>
-  <w:abstractNum w:abstractNumId="3" w15:restartNumberingAfterBreak="0">
+  <w:abstractNum w:abstractNumId="4" w15:restartNumberingAfterBreak="0">
     <w:nsid w:val="1B8212DB"/>
     <w:multiLevelType w:val="hybridMultilevel"/>
     <w:tmpl w:val="F8A8E9C2"/>
@@ -1794,7 +2254,7 @@
       </w:pPr>
     </w:lvl>
   </w:abstractNum>
-  <w:abstractNum w:abstractNumId="4" w15:restartNumberingAfterBreak="0">
+  <w:abstractNum w:abstractNumId="5" w15:restartNumberingAfterBreak="0">
     <w:nsid w:val="1BC45F67"/>
     <w:multiLevelType w:val="multilevel"/>
     <w:tmpl w:val="481E35C8"/>
@@ -1910,7 +2370,7 @@
       </w:pPr>
     </w:lvl>
   </w:abstractNum>
-  <w:abstractNum w:abstractNumId="5" w15:restartNumberingAfterBreak="0">
+  <w:abstractNum w:abstractNumId="6" w15:restartNumberingAfterBreak="0">
     <w:nsid w:val="261A7E77"/>
     <w:multiLevelType w:val="multilevel"/>
     <w:tmpl w:val="D54C8396"/>
@@ -2023,7 +2483,7 @@
       </w:pPr>
     </w:lvl>
   </w:abstractNum>
-  <w:abstractNum w:abstractNumId="6" w15:restartNumberingAfterBreak="0">
+  <w:abstractNum w:abstractNumId="7" w15:restartNumberingAfterBreak="0">
     <w:nsid w:val="28336F6B"/>
     <w:multiLevelType w:val="hybridMultilevel"/>
     <w:tmpl w:val="0E22A166"/>
@@ -2109,7 +2569,7 @@
       </w:pPr>
     </w:lvl>
   </w:abstractNum>
-  <w:abstractNum w:abstractNumId="7" w15:restartNumberingAfterBreak="0">
+  <w:abstractNum w:abstractNumId="8" w15:restartNumberingAfterBreak="0">
     <w:nsid w:val="2B9B10C8"/>
     <w:multiLevelType w:val="multilevel"/>
     <w:tmpl w:val="481E35C8"/>
@@ -2225,7 +2685,7 @@
       </w:pPr>
     </w:lvl>
   </w:abstractNum>
-  <w:abstractNum w:abstractNumId="8" w15:restartNumberingAfterBreak="0">
+  <w:abstractNum w:abstractNumId="9" w15:restartNumberingAfterBreak="0">
     <w:nsid w:val="32A1053E"/>
     <w:multiLevelType w:val="hybridMultilevel"/>
     <w:tmpl w:val="C9983ECE"/>
@@ -2314,7 +2774,7 @@
       </w:pPr>
     </w:lvl>
   </w:abstractNum>
-  <w:abstractNum w:abstractNumId="9" w15:restartNumberingAfterBreak="0">
+  <w:abstractNum w:abstractNumId="10" w15:restartNumberingAfterBreak="0">
     <w:nsid w:val="335751C6"/>
     <w:multiLevelType w:val="multilevel"/>
     <w:tmpl w:val="AF82B6B6"/>
@@ -2427,7 +2887,7 @@
       </w:pPr>
     </w:lvl>
   </w:abstractNum>
-  <w:abstractNum w:abstractNumId="10" w15:restartNumberingAfterBreak="0">
+  <w:abstractNum w:abstractNumId="11" w15:restartNumberingAfterBreak="0">
     <w:nsid w:val="3AB44DBB"/>
     <w:multiLevelType w:val="hybridMultilevel"/>
     <w:tmpl w:val="B746AFAA"/>
@@ -2517,7 +2977,7 @@
       </w:pPr>
     </w:lvl>
   </w:abstractNum>
-  <w:abstractNum w:abstractNumId="11" w15:restartNumberingAfterBreak="0">
+  <w:abstractNum w:abstractNumId="12" w15:restartNumberingAfterBreak="0">
     <w:nsid w:val="47C05F87"/>
     <w:multiLevelType w:val="hybridMultilevel"/>
     <w:tmpl w:val="F71ED448"/>
@@ -2603,7 +3063,7 @@
       </w:pPr>
     </w:lvl>
   </w:abstractNum>
-  <w:abstractNum w:abstractNumId="12" w15:restartNumberingAfterBreak="0">
+  <w:abstractNum w:abstractNumId="13" w15:restartNumberingAfterBreak="0">
     <w:nsid w:val="4CDF5BE0"/>
     <w:multiLevelType w:val="hybridMultilevel"/>
     <w:tmpl w:val="B21EC2A4"/>
@@ -2716,7 +3176,7 @@
       </w:rPr>
     </w:lvl>
   </w:abstractNum>
-  <w:abstractNum w:abstractNumId="13" w15:restartNumberingAfterBreak="0">
+  <w:abstractNum w:abstractNumId="14" w15:restartNumberingAfterBreak="0">
     <w:nsid w:val="4FB05A83"/>
     <w:multiLevelType w:val="hybridMultilevel"/>
     <w:tmpl w:val="235C0486"/>
@@ -2829,7 +3289,7 @@
       </w:rPr>
     </w:lvl>
   </w:abstractNum>
-  <w:abstractNum w:abstractNumId="14" w15:restartNumberingAfterBreak="0">
+  <w:abstractNum w:abstractNumId="15" w15:restartNumberingAfterBreak="0">
     <w:nsid w:val="584F0A9C"/>
     <w:multiLevelType w:val="hybridMultilevel"/>
     <w:tmpl w:val="69AA34CA"/>
@@ -2915,7 +3375,7 @@
       </w:pPr>
     </w:lvl>
   </w:abstractNum>
-  <w:abstractNum w:abstractNumId="15" w15:restartNumberingAfterBreak="0">
+  <w:abstractNum w:abstractNumId="16" w15:restartNumberingAfterBreak="0">
     <w:nsid w:val="683D3DD2"/>
     <w:multiLevelType w:val="hybridMultilevel"/>
     <w:tmpl w:val="6D689A6A"/>
@@ -3028,7 +3488,7 @@
       </w:rPr>
     </w:lvl>
   </w:abstractNum>
-  <w:abstractNum w:abstractNumId="16" w15:restartNumberingAfterBreak="0">
+  <w:abstractNum w:abstractNumId="17" w15:restartNumberingAfterBreak="0">
     <w:nsid w:val="781C1CB5"/>
     <w:multiLevelType w:val="hybridMultilevel"/>
     <w:tmpl w:val="593CD030"/>
@@ -3125,49 +3585,52 @@
     <w:abstractNumId w:val="0"/>
   </w:num>
   <w:num w:numId="3">
+    <w:abstractNumId w:val="7"/>
+  </w:num>
+  <w:num w:numId="4">
+    <w:abstractNumId w:val="14"/>
+  </w:num>
+  <w:num w:numId="5">
+    <w:abstractNumId w:val="8"/>
+  </w:num>
+  <w:num w:numId="6">
     <w:abstractNumId w:val="6"/>
   </w:num>
-  <w:num w:numId="4">
+  <w:num w:numId="7">
+    <w:abstractNumId w:val="10"/>
+  </w:num>
+  <w:num w:numId="8">
+    <w:abstractNumId w:val="15"/>
+  </w:num>
+  <w:num w:numId="9">
+    <w:abstractNumId w:val="12"/>
+  </w:num>
+  <w:num w:numId="10">
     <w:abstractNumId w:val="13"/>
   </w:num>
-  <w:num w:numId="5">
-    <w:abstractNumId w:val="7"/>
+  <w:num w:numId="11">
+    <w:abstractNumId w:val="16"/>
   </w:num>
-  <w:num w:numId="6">
+  <w:num w:numId="12">
+    <w:abstractNumId w:val="9"/>
+  </w:num>
+  <w:num w:numId="13">
+    <w:abstractNumId w:val="4"/>
+  </w:num>
+  <w:num w:numId="14">
+    <w:abstractNumId w:val="11"/>
+  </w:num>
+  <w:num w:numId="15">
+    <w:abstractNumId w:val="17"/>
+  </w:num>
+  <w:num w:numId="16">
+    <w:abstractNumId w:val="3"/>
+  </w:num>
+  <w:num w:numId="17">
     <w:abstractNumId w:val="5"/>
   </w:num>
-  <w:num w:numId="7">
-    <w:abstractNumId w:val="9"/>
-  </w:num>
-  <w:num w:numId="8">
-    <w:abstractNumId w:val="14"/>
-  </w:num>
-  <w:num w:numId="9">
-    <w:abstractNumId w:val="11"/>
-  </w:num>
-  <w:num w:numId="10">
-    <w:abstractNumId w:val="12"/>
-  </w:num>
-  <w:num w:numId="11">
-    <w:abstractNumId w:val="15"/>
-  </w:num>
-  <w:num w:numId="12">
-    <w:abstractNumId w:val="8"/>
-  </w:num>
-  <w:num w:numId="13">
-    <w:abstractNumId w:val="3"/>
-  </w:num>
-  <w:num w:numId="14">
-    <w:abstractNumId w:val="10"/>
-  </w:num>
-  <w:num w:numId="15">
-    <w:abstractNumId w:val="16"/>
-  </w:num>
-  <w:num w:numId="16">
+  <w:num w:numId="18">
     <w:abstractNumId w:val="2"/>
-  </w:num>
-  <w:num w:numId="17">
-    <w:abstractNumId w:val="4"/>
   </w:num>
 </w:numbering>
 </file>

</xml_diff>

<commit_message>
MAJ Rédaction cas d'utilisation + Phase 3 ok
</commit_message>
<xml_diff>
--- a/Développer des composants d'interface/Maquetter une application/UML Partie 1/Phase 2 - Cas d'utilisation et Scénarios/Scénario Médiathèque.docx
+++ b/Développer des composants d'interface/Maquetter une application/UML Partie 1/Phase 2 - Cas d'utilisation et Scénarios/Scénario Médiathèque.docx
@@ -1358,7 +1358,19 @@
         <w:rPr>
           <w:sz w:val="24"/>
         </w:rPr>
-        <w:t>L’usager règle la cotisation</w:t>
+        <w:t xml:space="preserve">La bibliothèque réceptionne </w:t>
+      </w:r>
+      <w:r>
+        <w:rPr>
+          <w:sz w:val="24"/>
+        </w:rPr>
+        <w:t>la cotisation</w:t>
+      </w:r>
+      <w:r>
+        <w:rPr>
+          <w:sz w:val="24"/>
+        </w:rPr>
+        <w:t xml:space="preserve"> du nouveau lecteur</w:t>
       </w:r>
     </w:p>
     <w:p>
@@ -1630,8 +1642,6 @@
         </w:rPr>
         <w:t>Le cas d’utilisation prend fin</w:t>
       </w:r>
-      <w:bookmarkStart w:id="0" w:name="_GoBack"/>
-      <w:bookmarkEnd w:id="0"/>
     </w:p>
     <w:p>
       <w:pPr>
@@ -1707,8 +1717,22 @@
         <w:rPr>
           <w:sz w:val="24"/>
         </w:rPr>
-        <w:t>La bibliothèque procède à l’envoi d’une lettre de relance au bout de 4 semaines</w:t>
-      </w:r>
+        <w:t>Le système</w:t>
+      </w:r>
+      <w:r>
+        <w:rPr>
+          <w:sz w:val="24"/>
+        </w:rPr>
+        <w:t xml:space="preserve"> procède à l’envoi d’une lettre de relance au bout de 4 semaines</w:t>
+      </w:r>
+      <w:r>
+        <w:rPr>
+          <w:sz w:val="24"/>
+        </w:rPr>
+        <w:t xml:space="preserve"> à la demande de la bibliothèque</w:t>
+      </w:r>
+      <w:bookmarkStart w:id="0" w:name="_GoBack"/>
+      <w:bookmarkEnd w:id="0"/>
     </w:p>
     <w:p>
       <w:pPr>

</xml_diff>

<commit_message>
MAJ Rédaction + diagramme séquence à continuer
</commit_message>
<xml_diff>
--- a/Développer des composants d'interface/Maquetter une application/UML Partie 1/Phase 2 - Cas d'utilisation et Scénarios/Scénario Médiathèque.docx
+++ b/Développer des composants d'interface/Maquetter une application/UML Partie 1/Phase 2 - Cas d'utilisation et Scénarios/Scénario Médiathèque.docx
@@ -776,459 +776,305 @@
           <w:sz w:val="24"/>
           <w:szCs w:val="26"/>
         </w:rPr>
-        <w:t>(</w:t>
-      </w:r>
-      <w:r>
-        <w:rPr>
-          <w:sz w:val="24"/>
-          <w:szCs w:val="26"/>
-        </w:rPr>
-        <w:t>La bibliothèque enregistre le nouvel u</w:t>
-      </w:r>
-      <w:r>
-        <w:rPr>
-          <w:sz w:val="24"/>
-          <w:szCs w:val="26"/>
-        </w:rPr>
-        <w:t>sager si ce n’est pas déjà fait</w:t>
-      </w:r>
-    </w:p>
-    <w:p>
-      <w:pPr>
-        <w:spacing w:after="0"/>
-        <w:rPr>
-          <w:sz w:val="24"/>
-          <w:szCs w:val="26"/>
-        </w:rPr>
-      </w:pPr>
-      <w:r>
-        <w:rPr>
-          <w:sz w:val="24"/>
-          <w:szCs w:val="26"/>
-        </w:rPr>
-        <w:t xml:space="preserve">Le système créé une </w:t>
-      </w:r>
-      <w:r>
-        <w:rPr>
-          <w:sz w:val="24"/>
-          <w:szCs w:val="26"/>
-        </w:rPr>
-        <w:t>fiche lecteur</w:t>
-      </w:r>
-    </w:p>
-    <w:p>
-      <w:pPr>
-        <w:spacing w:after="0"/>
-        <w:rPr>
-          <w:sz w:val="24"/>
-          <w:szCs w:val="26"/>
-        </w:rPr>
-      </w:pPr>
-      <w:r>
-        <w:rPr>
-          <w:sz w:val="24"/>
-          <w:szCs w:val="26"/>
-        </w:rPr>
-        <w:t>La bibliothèque réceptionne le</w:t>
-      </w:r>
-      <w:r>
-        <w:rPr>
-          <w:sz w:val="24"/>
-          <w:szCs w:val="26"/>
-        </w:rPr>
-        <w:t xml:space="preserve"> règle</w:t>
-      </w:r>
-      <w:r>
-        <w:rPr>
-          <w:sz w:val="24"/>
-          <w:szCs w:val="26"/>
-        </w:rPr>
-        <w:t>ment de l</w:t>
-      </w:r>
-      <w:r>
-        <w:rPr>
-          <w:sz w:val="24"/>
-          <w:szCs w:val="26"/>
-        </w:rPr>
-        <w:t>a cotisation</w:t>
-      </w:r>
-      <w:r>
-        <w:rPr>
-          <w:sz w:val="24"/>
-          <w:szCs w:val="26"/>
-        </w:rPr>
-        <w:t xml:space="preserve"> du lecteur</w:t>
-      </w:r>
-    </w:p>
-    <w:p>
-      <w:pPr>
-        <w:spacing w:after="0"/>
-        <w:rPr>
-          <w:sz w:val="24"/>
-          <w:szCs w:val="26"/>
-        </w:rPr>
-      </w:pPr>
-      <w:r>
-        <w:rPr>
-          <w:sz w:val="24"/>
-          <w:szCs w:val="26"/>
-        </w:rPr>
-        <w:t>Le système demande une confirmation de règlement</w:t>
-      </w:r>
-    </w:p>
-    <w:p>
-      <w:pPr>
-        <w:spacing w:after="0"/>
-        <w:rPr>
-          <w:sz w:val="24"/>
-          <w:szCs w:val="26"/>
-        </w:rPr>
-      </w:pPr>
-      <w:r>
-        <w:rPr>
-          <w:sz w:val="24"/>
-          <w:szCs w:val="26"/>
-        </w:rPr>
-        <w:t>La bibliothèque confirme l</w:t>
-      </w:r>
-      <w:r>
-        <w:rPr>
-          <w:sz w:val="24"/>
-          <w:szCs w:val="26"/>
-        </w:rPr>
-        <w:t>e règlement</w:t>
-      </w:r>
-    </w:p>
-    <w:p>
-      <w:pPr>
-        <w:spacing w:after="0"/>
-        <w:rPr>
-          <w:sz w:val="24"/>
-          <w:szCs w:val="26"/>
-        </w:rPr>
-      </w:pPr>
-      <w:r>
-        <w:rPr>
-          <w:sz w:val="24"/>
-          <w:szCs w:val="26"/>
-        </w:rPr>
-        <w:t>Le système</w:t>
-      </w:r>
-      <w:r>
-        <w:rPr>
-          <w:sz w:val="24"/>
-          <w:szCs w:val="26"/>
-        </w:rPr>
-        <w:t xml:space="preserve"> met à jour la fiche lecteur, valide l’inscription</w:t>
-      </w:r>
-      <w:r>
-        <w:rPr>
-          <w:sz w:val="24"/>
-          <w:szCs w:val="26"/>
-        </w:rPr>
-        <w:t xml:space="preserve"> </w:t>
-      </w:r>
-      <w:r>
-        <w:rPr>
-          <w:sz w:val="24"/>
-          <w:szCs w:val="26"/>
-        </w:rPr>
-        <w:t>et créé</w:t>
-      </w:r>
-      <w:r>
-        <w:rPr>
-          <w:sz w:val="24"/>
-          <w:szCs w:val="26"/>
-        </w:rPr>
-        <w:t xml:space="preserve"> la carte</w:t>
-      </w:r>
-      <w:r>
-        <w:rPr>
-          <w:sz w:val="24"/>
-          <w:szCs w:val="26"/>
-        </w:rPr>
-        <w:t>)</w:t>
-      </w:r>
-    </w:p>
-    <w:p>
-      <w:pPr>
-        <w:spacing w:after="0"/>
-        <w:rPr>
-          <w:sz w:val="24"/>
-          <w:szCs w:val="26"/>
-        </w:rPr>
-      </w:pPr>
-      <w:r>
-        <w:rPr>
-          <w:sz w:val="24"/>
-          <w:szCs w:val="26"/>
-        </w:rPr>
-        <w:t>L’usager v</w:t>
-      </w:r>
-      <w:r>
-        <w:rPr>
-          <w:sz w:val="24"/>
-          <w:szCs w:val="26"/>
-        </w:rPr>
-        <w:t>eut consulter la liste des documents</w:t>
-      </w:r>
-    </w:p>
-    <w:p>
-      <w:pPr>
-        <w:spacing w:after="0"/>
-        <w:rPr>
-          <w:sz w:val="24"/>
-          <w:szCs w:val="26"/>
-        </w:rPr>
-      </w:pPr>
-      <w:r>
-        <w:rPr>
-          <w:sz w:val="24"/>
-          <w:szCs w:val="26"/>
-        </w:rPr>
-        <w:t>Le système lui affiche les documents disponibles ou non</w:t>
-      </w:r>
-    </w:p>
-    <w:p>
-      <w:pPr>
-        <w:spacing w:after="0"/>
-        <w:rPr>
-          <w:sz w:val="24"/>
-          <w:szCs w:val="26"/>
-        </w:rPr>
-      </w:pPr>
-    </w:p>
-    <w:p>
-      <w:pPr>
-        <w:spacing w:after="0"/>
-        <w:rPr>
-          <w:sz w:val="24"/>
-          <w:szCs w:val="26"/>
-        </w:rPr>
-      </w:pPr>
-      <w:r>
-        <w:rPr>
-          <w:sz w:val="24"/>
-          <w:szCs w:val="26"/>
-        </w:rPr>
-        <w:t>Si le document souhaité est disponible :</w:t>
-      </w:r>
-    </w:p>
-    <w:p>
-      <w:pPr>
-        <w:spacing w:after="0"/>
-        <w:rPr>
-          <w:sz w:val="24"/>
-          <w:szCs w:val="26"/>
-        </w:rPr>
-      </w:pPr>
-    </w:p>
-    <w:p>
-      <w:pPr>
-        <w:pStyle w:val="Paragraphedeliste"/>
-        <w:numPr>
-          <w:ilvl w:val="0"/>
-          <w:numId w:val="18"/>
-        </w:numPr>
-        <w:spacing w:after="0"/>
-        <w:rPr>
-          <w:sz w:val="24"/>
-          <w:szCs w:val="26"/>
-        </w:rPr>
-      </w:pPr>
-      <w:r>
-        <w:rPr>
-          <w:sz w:val="24"/>
-          <w:szCs w:val="26"/>
-        </w:rPr>
-        <w:t>Le système affiche les informations concernant le document (côte, localisation dans la bibliothèque, auteur…)</w:t>
-      </w:r>
-    </w:p>
-    <w:p>
-      <w:pPr>
-        <w:spacing w:after="0"/>
-        <w:rPr>
-          <w:sz w:val="24"/>
-          <w:szCs w:val="26"/>
-        </w:rPr>
-      </w:pPr>
-    </w:p>
-    <w:p>
-      <w:pPr>
-        <w:spacing w:after="0"/>
-        <w:rPr>
-          <w:sz w:val="24"/>
-          <w:szCs w:val="26"/>
-        </w:rPr>
-      </w:pPr>
-      <w:r>
-        <w:rPr>
-          <w:sz w:val="24"/>
-          <w:szCs w:val="26"/>
-        </w:rPr>
-        <w:t>L’usager fait une demande d’emprunt (et paye une caution si l’emprunt concerne un CD-ROM)</w:t>
-      </w:r>
-    </w:p>
-    <w:p>
-      <w:pPr>
-        <w:spacing w:after="0"/>
-        <w:rPr>
-          <w:sz w:val="24"/>
-          <w:szCs w:val="26"/>
-        </w:rPr>
-      </w:pPr>
-      <w:r>
-        <w:rPr>
-          <w:sz w:val="24"/>
-          <w:szCs w:val="26"/>
-        </w:rPr>
-        <w:t xml:space="preserve">La bibliothèque </w:t>
-      </w:r>
-      <w:r>
-        <w:rPr>
-          <w:sz w:val="24"/>
-          <w:szCs w:val="26"/>
-        </w:rPr>
-        <w:t>renseigne l’identité du lecteur et du livre emprunté</w:t>
-      </w:r>
-    </w:p>
-    <w:p>
-      <w:pPr>
-        <w:spacing w:after="0"/>
-        <w:rPr>
-          <w:sz w:val="24"/>
-          <w:szCs w:val="26"/>
-        </w:rPr>
-      </w:pPr>
-      <w:r>
-        <w:rPr>
-          <w:sz w:val="24"/>
-          <w:szCs w:val="26"/>
-        </w:rPr>
-        <w:t>Le système génère une fiche d’emprunt</w:t>
-      </w:r>
-    </w:p>
-    <w:p>
-      <w:pPr>
-        <w:spacing w:after="0"/>
-        <w:rPr>
-          <w:sz w:val="24"/>
-          <w:szCs w:val="26"/>
-        </w:rPr>
-      </w:pPr>
-    </w:p>
-    <w:p>
-      <w:pPr>
-        <w:spacing w:after="0"/>
-        <w:rPr>
-          <w:sz w:val="24"/>
-          <w:szCs w:val="26"/>
-        </w:rPr>
-      </w:pPr>
-      <w:r>
-        <w:rPr>
-          <w:sz w:val="24"/>
-          <w:szCs w:val="26"/>
-        </w:rPr>
-        <w:t>Si l’emprunt est confirmé :</w:t>
-      </w:r>
-    </w:p>
-    <w:p>
-      <w:pPr>
-        <w:spacing w:after="0"/>
-        <w:rPr>
-          <w:sz w:val="24"/>
-          <w:szCs w:val="26"/>
-        </w:rPr>
-      </w:pPr>
-    </w:p>
-    <w:p>
-      <w:pPr>
-        <w:pStyle w:val="Paragraphedeliste"/>
-        <w:numPr>
-          <w:ilvl w:val="0"/>
-          <w:numId w:val="18"/>
-        </w:numPr>
-        <w:spacing w:after="0"/>
-        <w:rPr>
-          <w:sz w:val="24"/>
-          <w:szCs w:val="26"/>
-        </w:rPr>
-      </w:pPr>
-      <w:r>
-        <w:rPr>
-          <w:sz w:val="24"/>
-          <w:szCs w:val="26"/>
-        </w:rPr>
-        <w:t>L’emprunt est enregistré</w:t>
-      </w:r>
-    </w:p>
-    <w:p>
-      <w:pPr>
-        <w:pStyle w:val="Paragraphedeliste"/>
-        <w:numPr>
-          <w:ilvl w:val="0"/>
-          <w:numId w:val="18"/>
-        </w:numPr>
-        <w:spacing w:after="0"/>
-        <w:rPr>
-          <w:sz w:val="24"/>
-          <w:szCs w:val="26"/>
-        </w:rPr>
-      </w:pPr>
-      <w:r>
-        <w:rPr>
-          <w:sz w:val="24"/>
-          <w:szCs w:val="26"/>
-        </w:rPr>
-        <w:t>Le règlement est enregistré si la bibliothèque demande une caution</w:t>
-      </w:r>
-    </w:p>
-    <w:p>
-      <w:pPr>
-        <w:pStyle w:val="Paragraphedeliste"/>
-        <w:numPr>
-          <w:ilvl w:val="0"/>
-          <w:numId w:val="18"/>
-        </w:numPr>
-        <w:spacing w:after="0"/>
-        <w:rPr>
-          <w:sz w:val="24"/>
-          <w:szCs w:val="26"/>
-        </w:rPr>
-      </w:pPr>
-      <w:r>
-        <w:rPr>
-          <w:sz w:val="24"/>
-          <w:szCs w:val="26"/>
-        </w:rPr>
-        <w:t>Le document est sorti de la bibliothèque</w:t>
-      </w:r>
-    </w:p>
-    <w:p>
-      <w:pPr>
-        <w:spacing w:after="0"/>
-        <w:rPr>
-          <w:sz w:val="24"/>
-          <w:szCs w:val="26"/>
-        </w:rPr>
-      </w:pPr>
-    </w:p>
-    <w:p>
-      <w:pPr>
-        <w:spacing w:after="0"/>
-        <w:rPr>
-          <w:sz w:val="24"/>
-          <w:szCs w:val="26"/>
-        </w:rPr>
-      </w:pPr>
-      <w:r>
-        <w:rPr>
-          <w:sz w:val="24"/>
-          <w:szCs w:val="26"/>
-        </w:rPr>
-        <w:t>Le cas d’utilisation prend fin.</w:t>
-      </w:r>
+        <w:t>1 : Le lecteur</w:t>
+      </w:r>
+      <w:r>
+        <w:rPr>
+          <w:sz w:val="24"/>
+          <w:szCs w:val="26"/>
+        </w:rPr>
+        <w:t xml:space="preserve"> recherche un document</w:t>
+      </w:r>
+    </w:p>
+    <w:p>
+      <w:pPr>
+        <w:spacing w:after="0"/>
+        <w:rPr>
+          <w:sz w:val="24"/>
+          <w:szCs w:val="26"/>
+        </w:rPr>
+      </w:pPr>
+      <w:r>
+        <w:rPr>
+          <w:sz w:val="24"/>
+          <w:szCs w:val="26"/>
+        </w:rPr>
+        <w:t>2 : Le système demande les caractéristiques du document</w:t>
+      </w:r>
+    </w:p>
+    <w:p>
+      <w:pPr>
+        <w:spacing w:after="0"/>
+        <w:rPr>
+          <w:sz w:val="24"/>
+          <w:szCs w:val="26"/>
+        </w:rPr>
+      </w:pPr>
+      <w:r>
+        <w:rPr>
+          <w:sz w:val="24"/>
+          <w:szCs w:val="26"/>
+        </w:rPr>
+        <w:t>3 : Le lecteur saisit les informations connues</w:t>
+      </w:r>
+    </w:p>
+    <w:p>
+      <w:pPr>
+        <w:spacing w:after="0"/>
+        <w:rPr>
+          <w:sz w:val="24"/>
+          <w:szCs w:val="26"/>
+        </w:rPr>
+      </w:pPr>
+      <w:r>
+        <w:rPr>
+          <w:sz w:val="24"/>
+          <w:szCs w:val="26"/>
+        </w:rPr>
+        <w:t>4 : Le système affiche les documents correspondants</w:t>
+      </w:r>
+    </w:p>
+    <w:p>
+      <w:pPr>
+        <w:spacing w:after="0"/>
+        <w:rPr>
+          <w:sz w:val="24"/>
+          <w:szCs w:val="26"/>
+        </w:rPr>
+      </w:pPr>
+      <w:r>
+        <w:rPr>
+          <w:sz w:val="24"/>
+          <w:szCs w:val="26"/>
+        </w:rPr>
+        <w:t>5 : Le lecteur sélectionne le document souhaité</w:t>
+      </w:r>
+    </w:p>
+    <w:p>
+      <w:pPr>
+        <w:spacing w:after="0"/>
+        <w:rPr>
+          <w:sz w:val="24"/>
+          <w:szCs w:val="26"/>
+        </w:rPr>
+      </w:pPr>
+      <w:r>
+        <w:rPr>
+          <w:sz w:val="24"/>
+          <w:szCs w:val="26"/>
+        </w:rPr>
+        <w:t>6 : Le système affiche le descriptif du document</w:t>
+      </w:r>
+    </w:p>
+    <w:p>
+      <w:pPr>
+        <w:spacing w:after="0"/>
+        <w:rPr>
+          <w:sz w:val="24"/>
+          <w:szCs w:val="26"/>
+        </w:rPr>
+      </w:pPr>
+      <w:r>
+        <w:rPr>
+          <w:sz w:val="24"/>
+          <w:szCs w:val="26"/>
+        </w:rPr>
+        <w:t>7 : L'employé saisit un nouvel emprunt</w:t>
+      </w:r>
+    </w:p>
+    <w:p>
+      <w:pPr>
+        <w:spacing w:after="0"/>
+        <w:rPr>
+          <w:sz w:val="24"/>
+          <w:szCs w:val="26"/>
+        </w:rPr>
+      </w:pPr>
+      <w:r>
+        <w:rPr>
+          <w:sz w:val="24"/>
+          <w:szCs w:val="26"/>
+        </w:rPr>
+        <w:t>8 : Le système demande les caractéristiques du document</w:t>
+      </w:r>
+    </w:p>
+    <w:p>
+      <w:pPr>
+        <w:spacing w:after="0"/>
+        <w:rPr>
+          <w:sz w:val="24"/>
+          <w:szCs w:val="26"/>
+        </w:rPr>
+      </w:pPr>
+      <w:r>
+        <w:rPr>
+          <w:sz w:val="24"/>
+          <w:szCs w:val="26"/>
+        </w:rPr>
+        <w:t>9 : L'employé saisit les caractéristiques du document</w:t>
+      </w:r>
+    </w:p>
+    <w:p>
+      <w:pPr>
+        <w:spacing w:after="0"/>
+        <w:rPr>
+          <w:sz w:val="24"/>
+          <w:szCs w:val="26"/>
+        </w:rPr>
+      </w:pPr>
+      <w:r>
+        <w:rPr>
+          <w:sz w:val="24"/>
+          <w:szCs w:val="26"/>
+        </w:rPr>
+        <w:t>10 : Le système affiche le document concerné</w:t>
+      </w:r>
+    </w:p>
+    <w:p>
+      <w:pPr>
+        <w:spacing w:after="0"/>
+        <w:rPr>
+          <w:sz w:val="24"/>
+          <w:szCs w:val="26"/>
+        </w:rPr>
+      </w:pPr>
+      <w:r>
+        <w:rPr>
+          <w:sz w:val="24"/>
+          <w:szCs w:val="26"/>
+        </w:rPr>
+        <w:t>11 : L'employé valide</w:t>
+      </w:r>
+    </w:p>
+    <w:p>
+      <w:pPr>
+        <w:spacing w:after="0"/>
+        <w:rPr>
+          <w:sz w:val="24"/>
+          <w:szCs w:val="26"/>
+        </w:rPr>
+      </w:pPr>
+      <w:r>
+        <w:rPr>
+          <w:sz w:val="24"/>
+          <w:szCs w:val="26"/>
+        </w:rPr>
+        <w:t>12 : Le système demande l'identité du lecteur</w:t>
+      </w:r>
+    </w:p>
+    <w:p>
+      <w:pPr>
+        <w:spacing w:after="0"/>
+        <w:rPr>
+          <w:sz w:val="24"/>
+          <w:szCs w:val="26"/>
+        </w:rPr>
+      </w:pPr>
+      <w:r>
+        <w:rPr>
+          <w:sz w:val="24"/>
+          <w:szCs w:val="26"/>
+        </w:rPr>
+        <w:t>13 : L'employé saisit les informations du lecteur</w:t>
+      </w:r>
+    </w:p>
+    <w:p>
+      <w:pPr>
+        <w:spacing w:after="0"/>
+        <w:rPr>
+          <w:sz w:val="24"/>
+          <w:szCs w:val="26"/>
+        </w:rPr>
+      </w:pPr>
+      <w:r>
+        <w:rPr>
+          <w:sz w:val="24"/>
+          <w:szCs w:val="26"/>
+        </w:rPr>
+        <w:t>14 : Le système affiche les lecteurs enregistrés correspondants</w:t>
+      </w:r>
+    </w:p>
+    <w:p>
+      <w:pPr>
+        <w:spacing w:after="0"/>
+        <w:rPr>
+          <w:sz w:val="24"/>
+          <w:szCs w:val="26"/>
+        </w:rPr>
+      </w:pPr>
+      <w:r>
+        <w:rPr>
+          <w:sz w:val="24"/>
+          <w:szCs w:val="26"/>
+        </w:rPr>
+        <w:t>15 : L'employé sélectionne le lecteur concerné</w:t>
+      </w:r>
+    </w:p>
+    <w:p>
+      <w:pPr>
+        <w:spacing w:after="0"/>
+        <w:rPr>
+          <w:sz w:val="24"/>
+          <w:szCs w:val="26"/>
+        </w:rPr>
+      </w:pPr>
+      <w:r>
+        <w:rPr>
+          <w:sz w:val="24"/>
+          <w:szCs w:val="26"/>
+        </w:rPr>
+        <w:t>16 : Le système génère une fiche d'emprunt</w:t>
+      </w:r>
+    </w:p>
+    <w:p>
+      <w:pPr>
+        <w:spacing w:after="0"/>
+        <w:rPr>
+          <w:sz w:val="24"/>
+          <w:szCs w:val="26"/>
+        </w:rPr>
+      </w:pPr>
+      <w:r>
+        <w:rPr>
+          <w:sz w:val="24"/>
+          <w:szCs w:val="26"/>
+        </w:rPr>
+        <w:t>17 : L'employé valide l'emprunt</w:t>
+      </w:r>
+    </w:p>
+    <w:p>
+      <w:pPr>
+        <w:spacing w:after="0"/>
+        <w:rPr>
+          <w:sz w:val="24"/>
+          <w:szCs w:val="26"/>
+        </w:rPr>
+      </w:pPr>
+      <w:r>
+        <w:rPr>
+          <w:sz w:val="24"/>
+          <w:szCs w:val="26"/>
+        </w:rPr>
+        <w:t>18 : Le système enregistre l’emprunt</w:t>
+      </w:r>
+    </w:p>
+    <w:p>
+      <w:pPr>
+        <w:spacing w:after="0"/>
+        <w:rPr>
+          <w:sz w:val="24"/>
+          <w:szCs w:val="26"/>
+        </w:rPr>
+      </w:pPr>
+    </w:p>
+    <w:p>
+      <w:pPr>
+        <w:spacing w:after="0"/>
+        <w:rPr>
+          <w:sz w:val="24"/>
+          <w:szCs w:val="26"/>
+        </w:rPr>
+      </w:pPr>
     </w:p>
     <w:p>
       <w:pPr>
@@ -1275,6 +1121,96 @@
     </w:p>
     <w:p>
       <w:pPr>
+        <w:spacing w:after="0"/>
+        <w:rPr>
+          <w:b/>
+          <w:sz w:val="24"/>
+          <w:u w:val="single"/>
+        </w:rPr>
+      </w:pPr>
+      <w:r>
+        <w:rPr>
+          <w:b/>
+          <w:sz w:val="24"/>
+          <w:u w:val="single"/>
+        </w:rPr>
+        <w:t>L’usager n’est pas enregistré</w:t>
+      </w:r>
+    </w:p>
+    <w:p>
+      <w:pPr>
+        <w:spacing w:after="0"/>
+        <w:rPr>
+          <w:sz w:val="24"/>
+        </w:rPr>
+      </w:pPr>
+    </w:p>
+    <w:p>
+      <w:pPr>
+        <w:pStyle w:val="Paragraphedeliste"/>
+        <w:spacing w:after="0"/>
+        <w:ind w:left="785"/>
+        <w:rPr>
+          <w:sz w:val="24"/>
+        </w:rPr>
+      </w:pPr>
+      <w:r>
+        <w:rPr>
+          <w:sz w:val="24"/>
+        </w:rPr>
+        <w:t>La bibliothèque procède à l’enregistrement de l’usager</w:t>
+      </w:r>
+    </w:p>
+    <w:p>
+      <w:pPr>
+        <w:pStyle w:val="Paragraphedeliste"/>
+        <w:spacing w:after="0"/>
+        <w:ind w:left="785"/>
+        <w:rPr>
+          <w:sz w:val="24"/>
+        </w:rPr>
+      </w:pPr>
+      <w:r>
+        <w:rPr>
+          <w:sz w:val="24"/>
+        </w:rPr>
+        <w:t xml:space="preserve">La bibliothèque réceptionne </w:t>
+      </w:r>
+      <w:r>
+        <w:rPr>
+          <w:sz w:val="24"/>
+        </w:rPr>
+        <w:t>la cotisation</w:t>
+      </w:r>
+      <w:r>
+        <w:rPr>
+          <w:sz w:val="24"/>
+        </w:rPr>
+        <w:t xml:space="preserve"> du nouveau lecteur</w:t>
+      </w:r>
+    </w:p>
+    <w:p>
+      <w:pPr>
+        <w:pStyle w:val="Paragraphedeliste"/>
+        <w:spacing w:after="0"/>
+        <w:rPr>
+          <w:sz w:val="24"/>
+        </w:rPr>
+      </w:pPr>
+      <w:bookmarkStart w:id="0" w:name="_GoBack"/>
+      <w:bookmarkEnd w:id="0"/>
+    </w:p>
+    <w:p>
+      <w:pPr>
+        <w:pStyle w:val="Paragraphedeliste"/>
+        <w:spacing w:after="0"/>
+        <w:rPr>
+          <w:sz w:val="24"/>
+        </w:rPr>
+      </w:pPr>
+    </w:p>
+    <w:p>
+      <w:pPr>
         <w:pStyle w:val="Paragraphedeliste"/>
         <w:numPr>
           <w:ilvl w:val="1"/>
@@ -1293,14 +1229,16 @@
           <w:sz w:val="24"/>
           <w:u w:val="single"/>
         </w:rPr>
-        <w:t>L’usager n’est pas enregistré</w:t>
-      </w:r>
-    </w:p>
-    <w:p>
-      <w:pPr>
-        <w:spacing w:after="0"/>
-        <w:rPr>
-          <w:sz w:val="24"/>
+        <w:t>Le document n’est pas répertorié</w:t>
+      </w:r>
+    </w:p>
+    <w:p>
+      <w:pPr>
+        <w:spacing w:after="0"/>
+        <w:rPr>
+          <w:b/>
+          <w:sz w:val="24"/>
+          <w:u w:val="single"/>
         </w:rPr>
       </w:pPr>
     </w:p>
@@ -1309,7 +1247,7 @@
         <w:pStyle w:val="Paragraphedeliste"/>
         <w:numPr>
           <w:ilvl w:val="0"/>
-          <w:numId w:val="10"/>
+          <w:numId w:val="11"/>
         </w:numPr>
         <w:spacing w:after="0"/>
         <w:rPr>
@@ -1320,7 +1258,7 @@
         <w:rPr>
           <w:sz w:val="24"/>
         </w:rPr>
-        <w:t>Le processus d’emprunt est arrêté</w:t>
+        <w:t>La bibliothèque crée la fiche document pour la ressource concernée</w:t>
       </w:r>
     </w:p>
     <w:p>
@@ -1328,7 +1266,7 @@
         <w:pStyle w:val="Paragraphedeliste"/>
         <w:numPr>
           <w:ilvl w:val="0"/>
-          <w:numId w:val="10"/>
+          <w:numId w:val="11"/>
         </w:numPr>
         <w:spacing w:after="0"/>
         <w:rPr>
@@ -1339,71 +1277,11 @@
         <w:rPr>
           <w:sz w:val="24"/>
         </w:rPr>
-        <w:t>La bibliothèque procède à l’enregistrement de l’usager</w:t>
-      </w:r>
-    </w:p>
-    <w:p>
-      <w:pPr>
-        <w:pStyle w:val="Paragraphedeliste"/>
-        <w:numPr>
-          <w:ilvl w:val="0"/>
-          <w:numId w:val="10"/>
-        </w:numPr>
-        <w:spacing w:after="0"/>
-        <w:rPr>
-          <w:sz w:val="24"/>
-        </w:rPr>
-      </w:pPr>
-      <w:r>
-        <w:rPr>
-          <w:sz w:val="24"/>
-        </w:rPr>
-        <w:t xml:space="preserve">La bibliothèque réceptionne </w:t>
-      </w:r>
-      <w:r>
-        <w:rPr>
-          <w:sz w:val="24"/>
-        </w:rPr>
-        <w:t>la cotisation</w:t>
-      </w:r>
-      <w:r>
-        <w:rPr>
-          <w:sz w:val="24"/>
-        </w:rPr>
-        <w:t xml:space="preserve"> du nouveau lecteur</w:t>
-      </w:r>
-    </w:p>
-    <w:p>
-      <w:pPr>
-        <w:pStyle w:val="Paragraphedeliste"/>
-        <w:numPr>
-          <w:ilvl w:val="0"/>
-          <w:numId w:val="10"/>
-        </w:numPr>
-        <w:spacing w:after="0"/>
-        <w:rPr>
-          <w:sz w:val="24"/>
-        </w:rPr>
-      </w:pPr>
-      <w:r>
-        <w:rPr>
-          <w:sz w:val="24"/>
-        </w:rPr>
-        <w:t>L’usager peut emprunter des documents</w:t>
-      </w:r>
-    </w:p>
-    <w:p>
-      <w:pPr>
-        <w:pStyle w:val="Paragraphedeliste"/>
-        <w:spacing w:after="0"/>
-        <w:rPr>
-          <w:sz w:val="24"/>
-        </w:rPr>
-      </w:pPr>
-    </w:p>
-    <w:p>
-      <w:pPr>
-        <w:pStyle w:val="Paragraphedeliste"/>
+        <w:t>La bibliothèque peut remettre à disposition le document</w:t>
+      </w:r>
+    </w:p>
+    <w:p>
+      <w:pPr>
         <w:spacing w:after="0"/>
         <w:rPr>
           <w:sz w:val="24"/>
@@ -1430,17 +1308,176 @@
           <w:sz w:val="24"/>
           <w:u w:val="single"/>
         </w:rPr>
+        <w:t>L’usager veut emprunter un CD-ROM</w:t>
+      </w:r>
+    </w:p>
+    <w:p>
+      <w:pPr>
+        <w:pStyle w:val="Paragraphedeliste"/>
+        <w:spacing w:after="0"/>
+        <w:ind w:left="1440"/>
+        <w:rPr>
+          <w:sz w:val="24"/>
+        </w:rPr>
+      </w:pPr>
+    </w:p>
+    <w:p>
+      <w:pPr>
+        <w:pStyle w:val="Paragraphedeliste"/>
+        <w:numPr>
+          <w:ilvl w:val="0"/>
+          <w:numId w:val="5"/>
+        </w:numPr>
+        <w:spacing w:after="0"/>
+        <w:rPr>
+          <w:sz w:val="24"/>
+        </w:rPr>
+      </w:pPr>
+      <w:r>
+        <w:rPr>
+          <w:sz w:val="24"/>
+        </w:rPr>
+        <w:t>L’usager doit au préalable payer une caution</w:t>
+      </w:r>
+    </w:p>
+    <w:p>
+      <w:pPr>
+        <w:pStyle w:val="Paragraphedeliste"/>
+        <w:numPr>
+          <w:ilvl w:val="0"/>
+          <w:numId w:val="5"/>
+        </w:numPr>
+        <w:spacing w:after="0"/>
+        <w:rPr>
+          <w:sz w:val="24"/>
+        </w:rPr>
+      </w:pPr>
+      <w:r>
+        <w:rPr>
+          <w:sz w:val="24"/>
+        </w:rPr>
         <w:lastRenderedPageBreak/>
-        <w:t>Le document n’est pas répertorié</w:t>
-      </w:r>
-    </w:p>
-    <w:p>
-      <w:pPr>
+        <w:t>Le cas d’utilisation reprend</w:t>
+      </w:r>
+    </w:p>
+    <w:p>
+      <w:pPr>
+        <w:spacing w:after="0"/>
+        <w:rPr>
+          <w:sz w:val="24"/>
+        </w:rPr>
+      </w:pPr>
+    </w:p>
+    <w:p>
+      <w:pPr>
+        <w:pStyle w:val="Paragraphedeliste"/>
+        <w:numPr>
+          <w:ilvl w:val="0"/>
+          <w:numId w:val="16"/>
+        </w:numPr>
         <w:spacing w:after="0"/>
         <w:rPr>
           <w:b/>
           <w:sz w:val="24"/>
           <w:u w:val="single"/>
+        </w:rPr>
+      </w:pPr>
+      <w:r>
+        <w:rPr>
+          <w:b/>
+          <w:sz w:val="24"/>
+          <w:u w:val="single"/>
+        </w:rPr>
+        <w:t>L’usager a déjà 5 emprunts simultanés</w:t>
+      </w:r>
+    </w:p>
+    <w:p>
+      <w:pPr>
+        <w:pStyle w:val="Paragraphedeliste"/>
+        <w:spacing w:after="0"/>
+        <w:ind w:left="1440"/>
+        <w:rPr>
+          <w:sz w:val="24"/>
+        </w:rPr>
+      </w:pPr>
+    </w:p>
+    <w:p>
+      <w:pPr>
+        <w:spacing w:after="0"/>
+        <w:rPr>
+          <w:sz w:val="24"/>
+        </w:rPr>
+      </w:pPr>
+      <w:r>
+        <w:rPr>
+          <w:sz w:val="24"/>
+        </w:rPr>
+        <w:t>La bibliothèque a détecté que le lecteur a déjà 5 emprunts simultanés :</w:t>
+      </w:r>
+    </w:p>
+    <w:p>
+      <w:pPr>
+        <w:spacing w:after="0"/>
+        <w:rPr>
+          <w:sz w:val="24"/>
+        </w:rPr>
+      </w:pPr>
+    </w:p>
+    <w:p>
+      <w:pPr>
+        <w:pStyle w:val="Paragraphedeliste"/>
+        <w:numPr>
+          <w:ilvl w:val="0"/>
+          <w:numId w:val="17"/>
+        </w:numPr>
+        <w:spacing w:after="0"/>
+        <w:rPr>
+          <w:sz w:val="24"/>
+        </w:rPr>
+      </w:pPr>
+      <w:r>
+        <w:rPr>
+          <w:sz w:val="24"/>
+        </w:rPr>
+        <w:t>Le cas d’utilisation prend fin</w:t>
+      </w:r>
+    </w:p>
+    <w:p>
+      <w:pPr>
+        <w:spacing w:after="0"/>
+        <w:rPr>
+          <w:sz w:val="24"/>
+        </w:rPr>
+      </w:pPr>
+    </w:p>
+    <w:p>
+      <w:pPr>
+        <w:pStyle w:val="Paragraphedeliste"/>
+        <w:numPr>
+          <w:ilvl w:val="0"/>
+          <w:numId w:val="15"/>
+        </w:numPr>
+        <w:spacing w:after="0"/>
+        <w:rPr>
+          <w:b/>
+          <w:sz w:val="24"/>
+          <w:u w:val="single"/>
+        </w:rPr>
+      </w:pPr>
+      <w:r>
+        <w:rPr>
+          <w:b/>
+          <w:sz w:val="24"/>
+          <w:u w:val="single"/>
+        </w:rPr>
+        <w:t>L’usager ne retourne pas le document</w:t>
+      </w:r>
+    </w:p>
+    <w:p>
+      <w:pPr>
+        <w:spacing w:after="0"/>
+        <w:rPr>
+          <w:sz w:val="24"/>
         </w:rPr>
       </w:pPr>
     </w:p>
@@ -1460,7 +1497,7 @@
         <w:rPr>
           <w:sz w:val="24"/>
         </w:rPr>
-        <w:t>La bibliothèque crée la fiche document pour la ressource concernée</w:t>
+        <w:t>Le système recherche le nom du dernier emprunteur grâce à la fiche d’emprunt</w:t>
       </w:r>
     </w:p>
     <w:p>
@@ -1479,244 +1516,6 @@
         <w:rPr>
           <w:sz w:val="24"/>
         </w:rPr>
-        <w:t>La bibliothèque peut remettre à disposition le document</w:t>
-      </w:r>
-    </w:p>
-    <w:p>
-      <w:pPr>
-        <w:spacing w:after="0"/>
-        <w:rPr>
-          <w:sz w:val="24"/>
-        </w:rPr>
-      </w:pPr>
-    </w:p>
-    <w:p>
-      <w:pPr>
-        <w:pStyle w:val="Paragraphedeliste"/>
-        <w:numPr>
-          <w:ilvl w:val="1"/>
-          <w:numId w:val="5"/>
-        </w:numPr>
-        <w:spacing w:after="0"/>
-        <w:rPr>
-          <w:b/>
-          <w:sz w:val="24"/>
-          <w:u w:val="single"/>
-        </w:rPr>
-      </w:pPr>
-      <w:r>
-        <w:rPr>
-          <w:b/>
-          <w:sz w:val="24"/>
-          <w:u w:val="single"/>
-        </w:rPr>
-        <w:t>L’usager veut emprunter un CD-ROM</w:t>
-      </w:r>
-    </w:p>
-    <w:p>
-      <w:pPr>
-        <w:pStyle w:val="Paragraphedeliste"/>
-        <w:spacing w:after="0"/>
-        <w:ind w:left="1440"/>
-        <w:rPr>
-          <w:sz w:val="24"/>
-        </w:rPr>
-      </w:pPr>
-    </w:p>
-    <w:p>
-      <w:pPr>
-        <w:pStyle w:val="Paragraphedeliste"/>
-        <w:numPr>
-          <w:ilvl w:val="0"/>
-          <w:numId w:val="5"/>
-        </w:numPr>
-        <w:spacing w:after="0"/>
-        <w:rPr>
-          <w:sz w:val="24"/>
-        </w:rPr>
-      </w:pPr>
-      <w:r>
-        <w:rPr>
-          <w:sz w:val="24"/>
-        </w:rPr>
-        <w:t>L’usager doit au préalable payer une caution</w:t>
-      </w:r>
-    </w:p>
-    <w:p>
-      <w:pPr>
-        <w:pStyle w:val="Paragraphedeliste"/>
-        <w:numPr>
-          <w:ilvl w:val="0"/>
-          <w:numId w:val="5"/>
-        </w:numPr>
-        <w:spacing w:after="0"/>
-        <w:rPr>
-          <w:sz w:val="24"/>
-        </w:rPr>
-      </w:pPr>
-      <w:r>
-        <w:rPr>
-          <w:sz w:val="24"/>
-        </w:rPr>
-        <w:t>Le cas d’utilisation reprend</w:t>
-      </w:r>
-    </w:p>
-    <w:p>
-      <w:pPr>
-        <w:spacing w:after="0"/>
-        <w:rPr>
-          <w:sz w:val="24"/>
-        </w:rPr>
-      </w:pPr>
-    </w:p>
-    <w:p>
-      <w:pPr>
-        <w:pStyle w:val="Paragraphedeliste"/>
-        <w:numPr>
-          <w:ilvl w:val="0"/>
-          <w:numId w:val="16"/>
-        </w:numPr>
-        <w:spacing w:after="0"/>
-        <w:rPr>
-          <w:b/>
-          <w:sz w:val="24"/>
-          <w:u w:val="single"/>
-        </w:rPr>
-      </w:pPr>
-      <w:r>
-        <w:rPr>
-          <w:b/>
-          <w:sz w:val="24"/>
-          <w:u w:val="single"/>
-        </w:rPr>
-        <w:t>L’usager a déjà 5 emprunts simultanés</w:t>
-      </w:r>
-    </w:p>
-    <w:p>
-      <w:pPr>
-        <w:pStyle w:val="Paragraphedeliste"/>
-        <w:spacing w:after="0"/>
-        <w:ind w:left="1440"/>
-        <w:rPr>
-          <w:sz w:val="24"/>
-        </w:rPr>
-      </w:pPr>
-    </w:p>
-    <w:p>
-      <w:pPr>
-        <w:spacing w:after="0"/>
-        <w:rPr>
-          <w:sz w:val="24"/>
-        </w:rPr>
-      </w:pPr>
-      <w:r>
-        <w:rPr>
-          <w:sz w:val="24"/>
-        </w:rPr>
-        <w:t>La bibliothèque a détecté que le lecteur a déjà 5 emprunts simultanés :</w:t>
-      </w:r>
-    </w:p>
-    <w:p>
-      <w:pPr>
-        <w:spacing w:after="0"/>
-        <w:rPr>
-          <w:sz w:val="24"/>
-        </w:rPr>
-      </w:pPr>
-    </w:p>
-    <w:p>
-      <w:pPr>
-        <w:pStyle w:val="Paragraphedeliste"/>
-        <w:numPr>
-          <w:ilvl w:val="0"/>
-          <w:numId w:val="17"/>
-        </w:numPr>
-        <w:spacing w:after="0"/>
-        <w:rPr>
-          <w:sz w:val="24"/>
-        </w:rPr>
-      </w:pPr>
-      <w:r>
-        <w:rPr>
-          <w:sz w:val="24"/>
-        </w:rPr>
-        <w:t>Le cas d’utilisation prend fin</w:t>
-      </w:r>
-    </w:p>
-    <w:p>
-      <w:pPr>
-        <w:spacing w:after="0"/>
-        <w:rPr>
-          <w:sz w:val="24"/>
-        </w:rPr>
-      </w:pPr>
-    </w:p>
-    <w:p>
-      <w:pPr>
-        <w:pStyle w:val="Paragraphedeliste"/>
-        <w:numPr>
-          <w:ilvl w:val="0"/>
-          <w:numId w:val="15"/>
-        </w:numPr>
-        <w:spacing w:after="0"/>
-        <w:rPr>
-          <w:b/>
-          <w:sz w:val="24"/>
-          <w:u w:val="single"/>
-        </w:rPr>
-      </w:pPr>
-      <w:r>
-        <w:rPr>
-          <w:b/>
-          <w:sz w:val="24"/>
-          <w:u w:val="single"/>
-        </w:rPr>
-        <w:t>L’usager ne retourne pas le document</w:t>
-      </w:r>
-    </w:p>
-    <w:p>
-      <w:pPr>
-        <w:spacing w:after="0"/>
-        <w:rPr>
-          <w:sz w:val="24"/>
-        </w:rPr>
-      </w:pPr>
-    </w:p>
-    <w:p>
-      <w:pPr>
-        <w:pStyle w:val="Paragraphedeliste"/>
-        <w:numPr>
-          <w:ilvl w:val="0"/>
-          <w:numId w:val="11"/>
-        </w:numPr>
-        <w:spacing w:after="0"/>
-        <w:rPr>
-          <w:sz w:val="24"/>
-        </w:rPr>
-      </w:pPr>
-      <w:r>
-        <w:rPr>
-          <w:sz w:val="24"/>
-        </w:rPr>
-        <w:t>Le système recherche le nom du dernier emprunteur grâce à la fiche d’emprunt</w:t>
-      </w:r>
-    </w:p>
-    <w:p>
-      <w:pPr>
-        <w:pStyle w:val="Paragraphedeliste"/>
-        <w:numPr>
-          <w:ilvl w:val="0"/>
-          <w:numId w:val="11"/>
-        </w:numPr>
-        <w:spacing w:after="0"/>
-        <w:rPr>
-          <w:sz w:val="24"/>
-        </w:rPr>
-      </w:pPr>
-      <w:r>
-        <w:rPr>
-          <w:sz w:val="24"/>
-        </w:rPr>
         <w:t>Le système</w:t>
       </w:r>
       <w:r>
@@ -1731,8 +1530,6 @@
         </w:rPr>
         <w:t xml:space="preserve"> à la demande de la bibliothèque</w:t>
       </w:r>
-      <w:bookmarkStart w:id="0" w:name="_GoBack"/>
-      <w:bookmarkEnd w:id="0"/>
     </w:p>
     <w:p>
       <w:pPr>
@@ -3097,7 +2894,7 @@
       <w:lvlText w:val=""/>
       <w:lvlJc w:val="left"/>
       <w:pPr>
-        <w:ind w:left="720" w:hanging="360"/>
+        <w:ind w:left="785" w:hanging="360"/>
       </w:pPr>
       <w:rPr>
         <w:rFonts w:ascii="Symbol" w:hAnsi="Symbol" w:hint="default"/>
@@ -3109,7 +2906,7 @@
       <w:lvlText w:val="o"/>
       <w:lvlJc w:val="left"/>
       <w:pPr>
-        <w:ind w:left="1440" w:hanging="360"/>
+        <w:ind w:left="1505" w:hanging="360"/>
       </w:pPr>
       <w:rPr>
         <w:rFonts w:ascii="Courier New" w:hAnsi="Courier New" w:cs="Courier New" w:hint="default"/>
@@ -3121,7 +2918,7 @@
       <w:lvlText w:val=""/>
       <w:lvlJc w:val="left"/>
       <w:pPr>
-        <w:ind w:left="2160" w:hanging="360"/>
+        <w:ind w:left="2225" w:hanging="360"/>
       </w:pPr>
       <w:rPr>
         <w:rFonts w:ascii="Wingdings" w:hAnsi="Wingdings" w:hint="default"/>
@@ -3133,7 +2930,7 @@
       <w:lvlText w:val=""/>
       <w:lvlJc w:val="left"/>
       <w:pPr>
-        <w:ind w:left="2880" w:hanging="360"/>
+        <w:ind w:left="2945" w:hanging="360"/>
       </w:pPr>
       <w:rPr>
         <w:rFonts w:ascii="Symbol" w:hAnsi="Symbol" w:hint="default"/>
@@ -3145,7 +2942,7 @@
       <w:lvlText w:val="o"/>
       <w:lvlJc w:val="left"/>
       <w:pPr>
-        <w:ind w:left="3600" w:hanging="360"/>
+        <w:ind w:left="3665" w:hanging="360"/>
       </w:pPr>
       <w:rPr>
         <w:rFonts w:ascii="Courier New" w:hAnsi="Courier New" w:cs="Courier New" w:hint="default"/>
@@ -3157,7 +2954,7 @@
       <w:lvlText w:val=""/>
       <w:lvlJc w:val="left"/>
       <w:pPr>
-        <w:ind w:left="4320" w:hanging="360"/>
+        <w:ind w:left="4385" w:hanging="360"/>
       </w:pPr>
       <w:rPr>
         <w:rFonts w:ascii="Wingdings" w:hAnsi="Wingdings" w:hint="default"/>
@@ -3169,7 +2966,7 @@
       <w:lvlText w:val=""/>
       <w:lvlJc w:val="left"/>
       <w:pPr>
-        <w:ind w:left="5040" w:hanging="360"/>
+        <w:ind w:left="5105" w:hanging="360"/>
       </w:pPr>
       <w:rPr>
         <w:rFonts w:ascii="Symbol" w:hAnsi="Symbol" w:hint="default"/>
@@ -3181,7 +2978,7 @@
       <w:lvlText w:val="o"/>
       <w:lvlJc w:val="left"/>
       <w:pPr>
-        <w:ind w:left="5760" w:hanging="360"/>
+        <w:ind w:left="5825" w:hanging="360"/>
       </w:pPr>
       <w:rPr>
         <w:rFonts w:ascii="Courier New" w:hAnsi="Courier New" w:cs="Courier New" w:hint="default"/>
@@ -3193,7 +2990,7 @@
       <w:lvlText w:val=""/>
       <w:lvlJc w:val="left"/>
       <w:pPr>
-        <w:ind w:left="6480" w:hanging="360"/>
+        <w:ind w:left="6545" w:hanging="360"/>
       </w:pPr>
       <w:rPr>
         <w:rFonts w:ascii="Wingdings" w:hAnsi="Wingdings" w:hint="default"/>

</xml_diff>

<commit_message>
Diag séquence ok + diag cas d'utilisation ok
</commit_message>
<xml_diff>
--- a/Développer des composants d'interface/Maquetter une application/UML Partie 1/Phase 2 - Cas d'utilisation et Scénarios/Scénario Médiathèque.docx
+++ b/Développer des composants d'interface/Maquetter une application/UML Partie 1/Phase 2 - Cas d'utilisation et Scénarios/Scénario Médiathèque.docx
@@ -1123,6 +1123,14 @@
       <w:pPr>
         <w:spacing w:after="0"/>
         <w:rPr>
+          <w:sz w:val="24"/>
+        </w:rPr>
+      </w:pPr>
+    </w:p>
+    <w:p>
+      <w:pPr>
+        <w:spacing w:after="0"/>
+        <w:rPr>
           <w:b/>
           <w:sz w:val="24"/>
           <w:u w:val="single"/>
@@ -1134,14 +1142,16 @@
           <w:sz w:val="24"/>
           <w:u w:val="single"/>
         </w:rPr>
-        <w:t>L’usager n’est pas enregistré</w:t>
-      </w:r>
-    </w:p>
-    <w:p>
-      <w:pPr>
-        <w:spacing w:after="0"/>
-        <w:rPr>
-          <w:sz w:val="24"/>
+        <w:t>Le document n’est pas répertorié</w:t>
+      </w:r>
+    </w:p>
+    <w:p>
+      <w:pPr>
+        <w:spacing w:after="0"/>
+        <w:rPr>
+          <w:b/>
+          <w:sz w:val="24"/>
+          <w:u w:val="single"/>
         </w:rPr>
       </w:pPr>
     </w:p>
@@ -1149,6 +1159,171 @@
       <w:pPr>
         <w:pStyle w:val="Paragraphedeliste"/>
         <w:spacing w:after="0"/>
+        <w:rPr>
+          <w:sz w:val="24"/>
+        </w:rPr>
+      </w:pPr>
+      <w:r>
+        <w:rPr>
+          <w:sz w:val="24"/>
+        </w:rPr>
+        <w:t>8</w:t>
+      </w:r>
+      <w:r>
+        <w:rPr>
+          <w:sz w:val="24"/>
+        </w:rPr>
+        <w:t xml:space="preserve"> : L’employé</w:t>
+      </w:r>
+      <w:r>
+        <w:rPr>
+          <w:sz w:val="24"/>
+        </w:rPr>
+        <w:t xml:space="preserve"> </w:t>
+      </w:r>
+      <w:r>
+        <w:rPr>
+          <w:sz w:val="24"/>
+        </w:rPr>
+        <w:t>enregistre un nouveau document</w:t>
+      </w:r>
+    </w:p>
+    <w:p>
+      <w:pPr>
+        <w:pStyle w:val="Paragraphedeliste"/>
+        <w:spacing w:after="0"/>
+        <w:rPr>
+          <w:sz w:val="24"/>
+        </w:rPr>
+      </w:pPr>
+      <w:r>
+        <w:rPr>
+          <w:sz w:val="24"/>
+        </w:rPr>
+        <w:t>9</w:t>
+      </w:r>
+      <w:r>
+        <w:rPr>
+          <w:sz w:val="24"/>
+        </w:rPr>
+        <w:t> : Le système demande des renseignements sur le nouveau document</w:t>
+      </w:r>
+    </w:p>
+    <w:p>
+      <w:pPr>
+        <w:pStyle w:val="Paragraphedeliste"/>
+        <w:spacing w:after="0"/>
+        <w:rPr>
+          <w:sz w:val="24"/>
+        </w:rPr>
+      </w:pPr>
+      <w:r>
+        <w:rPr>
+          <w:sz w:val="24"/>
+        </w:rPr>
+        <w:t>10</w:t>
+      </w:r>
+      <w:r>
+        <w:rPr>
+          <w:sz w:val="24"/>
+        </w:rPr>
+        <w:t> : L’employé saisit les informations</w:t>
+      </w:r>
+    </w:p>
+    <w:p>
+      <w:pPr>
+        <w:pStyle w:val="Paragraphedeliste"/>
+        <w:spacing w:after="0"/>
+        <w:rPr>
+          <w:sz w:val="24"/>
+        </w:rPr>
+      </w:pPr>
+      <w:r>
+        <w:rPr>
+          <w:sz w:val="24"/>
+        </w:rPr>
+        <w:t>11</w:t>
+      </w:r>
+      <w:r>
+        <w:rPr>
+          <w:sz w:val="24"/>
+        </w:rPr>
+        <w:t> : Le système génère une fiche document</w:t>
+      </w:r>
+    </w:p>
+    <w:p>
+      <w:pPr>
+        <w:pStyle w:val="Paragraphedeliste"/>
+        <w:spacing w:after="0"/>
+        <w:rPr>
+          <w:sz w:val="24"/>
+        </w:rPr>
+      </w:pPr>
+      <w:r>
+        <w:rPr>
+          <w:sz w:val="24"/>
+        </w:rPr>
+        <w:t>12</w:t>
+      </w:r>
+      <w:r>
+        <w:rPr>
+          <w:sz w:val="24"/>
+        </w:rPr>
+        <w:t> : Retour à l’</w:t>
+      </w:r>
+      <w:r>
+        <w:rPr>
+          <w:sz w:val="24"/>
+        </w:rPr>
+        <w:t>étape 9</w:t>
+      </w:r>
+    </w:p>
+    <w:p>
+      <w:pPr>
+        <w:spacing w:after="0"/>
+        <w:rPr>
+          <w:sz w:val="24"/>
+        </w:rPr>
+      </w:pPr>
+    </w:p>
+    <w:p>
+      <w:pPr>
+        <w:spacing w:after="0"/>
+        <w:rPr>
+          <w:b/>
+          <w:sz w:val="24"/>
+          <w:u w:val="single"/>
+        </w:rPr>
+      </w:pPr>
+      <w:r>
+        <w:rPr>
+          <w:b/>
+          <w:sz w:val="24"/>
+          <w:u w:val="single"/>
+        </w:rPr>
+        <w:t>Le lecteur</w:t>
+      </w:r>
+      <w:r>
+        <w:rPr>
+          <w:b/>
+          <w:sz w:val="24"/>
+          <w:u w:val="single"/>
+        </w:rPr>
+        <w:t xml:space="preserve"> n’est pas enregistré</w:t>
+      </w:r>
+    </w:p>
+    <w:p>
+      <w:pPr>
+        <w:spacing w:after="0"/>
+        <w:rPr>
+          <w:sz w:val="24"/>
+        </w:rPr>
+      </w:pPr>
+    </w:p>
+    <w:p>
+      <w:pPr>
+        <w:pStyle w:val="Paragraphedeliste"/>
+        <w:spacing w:after="0"/>
         <w:ind w:left="785"/>
         <w:rPr>
           <w:sz w:val="24"/>
@@ -1158,7 +1333,19 @@
         <w:rPr>
           <w:sz w:val="24"/>
         </w:rPr>
-        <w:t>La bibliothèque procède à l’enregistrement de l’usager</w:t>
+        <w:t>12 : L’employé</w:t>
+      </w:r>
+      <w:r>
+        <w:rPr>
+          <w:sz w:val="24"/>
+        </w:rPr>
+        <w:t xml:space="preserve"> procède à l’enr</w:t>
+      </w:r>
+      <w:r>
+        <w:rPr>
+          <w:sz w:val="24"/>
+        </w:rPr>
+        <w:t>egistrement du lecteur</w:t>
       </w:r>
     </w:p>
     <w:p>
@@ -1174,427 +1361,285 @@
         <w:rPr>
           <w:sz w:val="24"/>
         </w:rPr>
-        <w:t xml:space="preserve">La bibliothèque réceptionne </w:t>
-      </w:r>
-      <w:r>
-        <w:rPr>
-          <w:sz w:val="24"/>
-        </w:rPr>
-        <w:t>la cotisation</w:t>
-      </w:r>
-      <w:r>
-        <w:rPr>
-          <w:sz w:val="24"/>
-        </w:rPr>
-        <w:t xml:space="preserve"> du nouveau lecteur</w:t>
+        <w:t xml:space="preserve">13 : </w:t>
+      </w:r>
+      <w:r>
+        <w:rPr>
+          <w:sz w:val="24"/>
+        </w:rPr>
+        <w:t>L</w:t>
+      </w:r>
+      <w:r>
+        <w:rPr>
+          <w:sz w:val="24"/>
+        </w:rPr>
+        <w:t>e système demande les coordonnées du lecteur</w:t>
       </w:r>
     </w:p>
     <w:p>
       <w:pPr>
         <w:pStyle w:val="Paragraphedeliste"/>
         <w:spacing w:after="0"/>
-        <w:rPr>
-          <w:sz w:val="24"/>
-        </w:rPr>
-      </w:pPr>
+        <w:ind w:left="785"/>
+        <w:rPr>
+          <w:sz w:val="24"/>
+        </w:rPr>
+      </w:pPr>
+      <w:r>
+        <w:rPr>
+          <w:sz w:val="24"/>
+        </w:rPr>
+        <w:t>14 : L’employé saisit les informations</w:t>
+      </w:r>
+    </w:p>
+    <w:p>
+      <w:pPr>
+        <w:pStyle w:val="Paragraphedeliste"/>
+        <w:spacing w:after="0"/>
+        <w:ind w:left="785"/>
+        <w:rPr>
+          <w:sz w:val="24"/>
+        </w:rPr>
+      </w:pPr>
+      <w:r>
+        <w:rPr>
+          <w:sz w:val="24"/>
+        </w:rPr>
+        <w:lastRenderedPageBreak/>
+        <w:t>15 : L’employé enregistre la réception de la cotisation du lecteur</w:t>
+      </w:r>
+    </w:p>
+    <w:p>
+      <w:pPr>
+        <w:pStyle w:val="Paragraphedeliste"/>
+        <w:spacing w:after="0"/>
+        <w:ind w:left="785"/>
+        <w:rPr>
+          <w:sz w:val="24"/>
+        </w:rPr>
+      </w:pPr>
+      <w:r>
+        <w:rPr>
+          <w:sz w:val="24"/>
+        </w:rPr>
+        <w:t>16 : Le système génère une fiche lecteur et une carte</w:t>
+      </w:r>
+    </w:p>
+    <w:p>
+      <w:pPr>
+        <w:pStyle w:val="Paragraphedeliste"/>
+        <w:spacing w:after="0"/>
+        <w:ind w:left="785"/>
+        <w:rPr>
+          <w:sz w:val="24"/>
+        </w:rPr>
+      </w:pPr>
+      <w:r>
+        <w:rPr>
+          <w:sz w:val="24"/>
+        </w:rPr>
+        <w:t>17 : Retour vers l’étape 13</w:t>
+      </w:r>
+    </w:p>
+    <w:p>
+      <w:pPr>
+        <w:spacing w:after="0"/>
+        <w:rPr>
+          <w:sz w:val="24"/>
+        </w:rPr>
+      </w:pPr>
+    </w:p>
+    <w:p>
+      <w:pPr>
+        <w:spacing w:after="0"/>
+        <w:rPr>
+          <w:b/>
+          <w:sz w:val="24"/>
+          <w:u w:val="single"/>
+        </w:rPr>
+      </w:pPr>
+      <w:r>
+        <w:rPr>
+          <w:b/>
+          <w:sz w:val="24"/>
+          <w:u w:val="single"/>
+        </w:rPr>
+        <w:t>L</w:t>
+      </w:r>
+      <w:r>
+        <w:rPr>
+          <w:b/>
+          <w:sz w:val="24"/>
+          <w:u w:val="single"/>
+        </w:rPr>
+        <w:t>e lecteur</w:t>
+      </w:r>
+      <w:r>
+        <w:rPr>
+          <w:b/>
+          <w:sz w:val="24"/>
+          <w:u w:val="single"/>
+        </w:rPr>
+        <w:t xml:space="preserve"> veut emprunter un CD-ROM</w:t>
+      </w:r>
+    </w:p>
+    <w:p>
+      <w:pPr>
+        <w:pStyle w:val="Paragraphedeliste"/>
+        <w:spacing w:after="0"/>
+        <w:ind w:left="1440"/>
+        <w:rPr>
+          <w:sz w:val="24"/>
+        </w:rPr>
+      </w:pPr>
+    </w:p>
+    <w:p>
+      <w:pPr>
+        <w:pStyle w:val="Paragraphedeliste"/>
+        <w:spacing w:after="0"/>
+        <w:rPr>
+          <w:sz w:val="24"/>
+        </w:rPr>
+      </w:pPr>
+      <w:r>
+        <w:rPr>
+          <w:sz w:val="24"/>
+        </w:rPr>
+        <w:t>15 : L’employé confirme la réception d’une caution</w:t>
+      </w:r>
+    </w:p>
+    <w:p>
+      <w:pPr>
+        <w:pStyle w:val="Paragraphedeliste"/>
+        <w:spacing w:after="0"/>
+        <w:rPr>
+          <w:sz w:val="24"/>
+        </w:rPr>
+      </w:pPr>
+      <w:r>
+        <w:rPr>
+          <w:sz w:val="24"/>
+        </w:rPr>
+        <w:t xml:space="preserve">16 : </w:t>
+      </w:r>
+      <w:r>
+        <w:rPr>
+          <w:sz w:val="24"/>
+        </w:rPr>
+        <w:t>Retour à l’étape 16</w:t>
+      </w:r>
+    </w:p>
+    <w:p>
+      <w:pPr>
+        <w:spacing w:after="0"/>
+        <w:rPr>
+          <w:sz w:val="24"/>
+        </w:rPr>
+      </w:pPr>
+    </w:p>
+    <w:p>
+      <w:pPr>
+        <w:spacing w:after="0"/>
+        <w:rPr>
+          <w:b/>
+          <w:sz w:val="24"/>
+          <w:u w:val="single"/>
+        </w:rPr>
+      </w:pPr>
+      <w:r>
+        <w:rPr>
+          <w:b/>
+          <w:sz w:val="24"/>
+          <w:u w:val="single"/>
+        </w:rPr>
+        <w:t>Le lecteur</w:t>
+      </w:r>
+      <w:r>
+        <w:rPr>
+          <w:b/>
+          <w:sz w:val="24"/>
+          <w:u w:val="single"/>
+        </w:rPr>
+        <w:t xml:space="preserve"> a déjà 5 emprunts simultanés</w:t>
+      </w:r>
+    </w:p>
+    <w:p>
+      <w:pPr>
+        <w:pStyle w:val="Paragraphedeliste"/>
+        <w:spacing w:after="0"/>
+        <w:ind w:left="1440"/>
+        <w:rPr>
+          <w:sz w:val="24"/>
+        </w:rPr>
+      </w:pPr>
+    </w:p>
+    <w:p>
+      <w:pPr>
+        <w:spacing w:after="0"/>
+        <w:ind w:left="12" w:firstLine="708"/>
+        <w:rPr>
+          <w:sz w:val="24"/>
+        </w:rPr>
+      </w:pPr>
+      <w:r>
+        <w:rPr>
+          <w:sz w:val="24"/>
+        </w:rPr>
+        <w:t>15 : L’employé constate que 5 emprunts simultanés sont en cours</w:t>
+      </w:r>
+    </w:p>
+    <w:p>
+      <w:pPr>
+        <w:spacing w:after="0"/>
+        <w:rPr>
+          <w:sz w:val="24"/>
+        </w:rPr>
+      </w:pPr>
+      <w:r>
+        <w:rPr>
+          <w:sz w:val="24"/>
+        </w:rPr>
+        <w:tab/>
+        <w:t>16 : Le système interdit tout autre emprunt</w:t>
+      </w:r>
+    </w:p>
+    <w:p>
+      <w:pPr>
+        <w:spacing w:after="0"/>
+        <w:rPr>
+          <w:sz w:val="24"/>
+        </w:rPr>
+      </w:pPr>
+      <w:r>
+        <w:rPr>
+          <w:sz w:val="24"/>
+        </w:rPr>
+        <w:tab/>
+        <w:t>17 :</w:t>
+      </w:r>
+      <w:r>
+        <w:rPr>
+          <w:sz w:val="24"/>
+        </w:rPr>
+        <w:t xml:space="preserve"> L’employé confirme la réception d’un ou plusieurs documents retournés par le lecteur</w:t>
+      </w:r>
+    </w:p>
+    <w:p>
+      <w:pPr>
+        <w:spacing w:after="0"/>
+        <w:rPr>
+          <w:sz w:val="24"/>
+        </w:rPr>
+      </w:pPr>
+      <w:r>
+        <w:rPr>
+          <w:sz w:val="24"/>
+        </w:rPr>
+        <w:tab/>
+        <w:t>18 : Retour à l’étape 16</w:t>
+      </w:r>
       <w:bookmarkStart w:id="0" w:name="_GoBack"/>
       <w:bookmarkEnd w:id="0"/>
-    </w:p>
-    <w:p>
-      <w:pPr>
-        <w:pStyle w:val="Paragraphedeliste"/>
-        <w:spacing w:after="0"/>
-        <w:rPr>
-          <w:sz w:val="24"/>
-        </w:rPr>
-      </w:pPr>
-    </w:p>
-    <w:p>
-      <w:pPr>
-        <w:pStyle w:val="Paragraphedeliste"/>
-        <w:numPr>
-          <w:ilvl w:val="1"/>
-          <w:numId w:val="5"/>
-        </w:numPr>
-        <w:spacing w:after="0"/>
-        <w:rPr>
-          <w:b/>
-          <w:sz w:val="24"/>
-          <w:u w:val="single"/>
-        </w:rPr>
-      </w:pPr>
-      <w:r>
-        <w:rPr>
-          <w:b/>
-          <w:sz w:val="24"/>
-          <w:u w:val="single"/>
-        </w:rPr>
-        <w:t>Le document n’est pas répertorié</w:t>
-      </w:r>
-    </w:p>
-    <w:p>
-      <w:pPr>
-        <w:spacing w:after="0"/>
-        <w:rPr>
-          <w:b/>
-          <w:sz w:val="24"/>
-          <w:u w:val="single"/>
-        </w:rPr>
-      </w:pPr>
-    </w:p>
-    <w:p>
-      <w:pPr>
-        <w:pStyle w:val="Paragraphedeliste"/>
-        <w:numPr>
-          <w:ilvl w:val="0"/>
-          <w:numId w:val="11"/>
-        </w:numPr>
-        <w:spacing w:after="0"/>
-        <w:rPr>
-          <w:sz w:val="24"/>
-        </w:rPr>
-      </w:pPr>
-      <w:r>
-        <w:rPr>
-          <w:sz w:val="24"/>
-        </w:rPr>
-        <w:t>La bibliothèque crée la fiche document pour la ressource concernée</w:t>
-      </w:r>
-    </w:p>
-    <w:p>
-      <w:pPr>
-        <w:pStyle w:val="Paragraphedeliste"/>
-        <w:numPr>
-          <w:ilvl w:val="0"/>
-          <w:numId w:val="11"/>
-        </w:numPr>
-        <w:spacing w:after="0"/>
-        <w:rPr>
-          <w:sz w:val="24"/>
-        </w:rPr>
-      </w:pPr>
-      <w:r>
-        <w:rPr>
-          <w:sz w:val="24"/>
-        </w:rPr>
-        <w:t>La bibliothèque peut remettre à disposition le document</w:t>
-      </w:r>
-    </w:p>
-    <w:p>
-      <w:pPr>
-        <w:spacing w:after="0"/>
-        <w:rPr>
-          <w:sz w:val="24"/>
-        </w:rPr>
-      </w:pPr>
-    </w:p>
-    <w:p>
-      <w:pPr>
-        <w:pStyle w:val="Paragraphedeliste"/>
-        <w:numPr>
-          <w:ilvl w:val="1"/>
-          <w:numId w:val="5"/>
-        </w:numPr>
-        <w:spacing w:after="0"/>
-        <w:rPr>
-          <w:b/>
-          <w:sz w:val="24"/>
-          <w:u w:val="single"/>
-        </w:rPr>
-      </w:pPr>
-      <w:r>
-        <w:rPr>
-          <w:b/>
-          <w:sz w:val="24"/>
-          <w:u w:val="single"/>
-        </w:rPr>
-        <w:t>L’usager veut emprunter un CD-ROM</w:t>
-      </w:r>
-    </w:p>
-    <w:p>
-      <w:pPr>
-        <w:pStyle w:val="Paragraphedeliste"/>
-        <w:spacing w:after="0"/>
-        <w:ind w:left="1440"/>
-        <w:rPr>
-          <w:sz w:val="24"/>
-        </w:rPr>
-      </w:pPr>
-    </w:p>
-    <w:p>
-      <w:pPr>
-        <w:pStyle w:val="Paragraphedeliste"/>
-        <w:numPr>
-          <w:ilvl w:val="0"/>
-          <w:numId w:val="5"/>
-        </w:numPr>
-        <w:spacing w:after="0"/>
-        <w:rPr>
-          <w:sz w:val="24"/>
-        </w:rPr>
-      </w:pPr>
-      <w:r>
-        <w:rPr>
-          <w:sz w:val="24"/>
-        </w:rPr>
-        <w:t>L’usager doit au préalable payer une caution</w:t>
-      </w:r>
-    </w:p>
-    <w:p>
-      <w:pPr>
-        <w:pStyle w:val="Paragraphedeliste"/>
-        <w:numPr>
-          <w:ilvl w:val="0"/>
-          <w:numId w:val="5"/>
-        </w:numPr>
-        <w:spacing w:after="0"/>
-        <w:rPr>
-          <w:sz w:val="24"/>
-        </w:rPr>
-      </w:pPr>
-      <w:r>
-        <w:rPr>
-          <w:sz w:val="24"/>
-        </w:rPr>
-        <w:lastRenderedPageBreak/>
-        <w:t>Le cas d’utilisation reprend</w:t>
-      </w:r>
-    </w:p>
-    <w:p>
-      <w:pPr>
-        <w:spacing w:after="0"/>
-        <w:rPr>
-          <w:sz w:val="24"/>
-        </w:rPr>
-      </w:pPr>
-    </w:p>
-    <w:p>
-      <w:pPr>
-        <w:pStyle w:val="Paragraphedeliste"/>
-        <w:numPr>
-          <w:ilvl w:val="0"/>
-          <w:numId w:val="16"/>
-        </w:numPr>
-        <w:spacing w:after="0"/>
-        <w:rPr>
-          <w:b/>
-          <w:sz w:val="24"/>
-          <w:u w:val="single"/>
-        </w:rPr>
-      </w:pPr>
-      <w:r>
-        <w:rPr>
-          <w:b/>
-          <w:sz w:val="24"/>
-          <w:u w:val="single"/>
-        </w:rPr>
-        <w:t>L’usager a déjà 5 emprunts simultanés</w:t>
-      </w:r>
-    </w:p>
-    <w:p>
-      <w:pPr>
-        <w:pStyle w:val="Paragraphedeliste"/>
-        <w:spacing w:after="0"/>
-        <w:ind w:left="1440"/>
-        <w:rPr>
-          <w:sz w:val="24"/>
-        </w:rPr>
-      </w:pPr>
-    </w:p>
-    <w:p>
-      <w:pPr>
-        <w:spacing w:after="0"/>
-        <w:rPr>
-          <w:sz w:val="24"/>
-        </w:rPr>
-      </w:pPr>
-      <w:r>
-        <w:rPr>
-          <w:sz w:val="24"/>
-        </w:rPr>
-        <w:t>La bibliothèque a détecté que le lecteur a déjà 5 emprunts simultanés :</w:t>
-      </w:r>
-    </w:p>
-    <w:p>
-      <w:pPr>
-        <w:spacing w:after="0"/>
-        <w:rPr>
-          <w:sz w:val="24"/>
-        </w:rPr>
-      </w:pPr>
-    </w:p>
-    <w:p>
-      <w:pPr>
-        <w:pStyle w:val="Paragraphedeliste"/>
-        <w:numPr>
-          <w:ilvl w:val="0"/>
-          <w:numId w:val="17"/>
-        </w:numPr>
-        <w:spacing w:after="0"/>
-        <w:rPr>
-          <w:sz w:val="24"/>
-        </w:rPr>
-      </w:pPr>
-      <w:r>
-        <w:rPr>
-          <w:sz w:val="24"/>
-        </w:rPr>
-        <w:t>Le cas d’utilisation prend fin</w:t>
-      </w:r>
-    </w:p>
-    <w:p>
-      <w:pPr>
-        <w:spacing w:after="0"/>
-        <w:rPr>
-          <w:sz w:val="24"/>
-        </w:rPr>
-      </w:pPr>
-    </w:p>
-    <w:p>
-      <w:pPr>
-        <w:pStyle w:val="Paragraphedeliste"/>
-        <w:numPr>
-          <w:ilvl w:val="0"/>
-          <w:numId w:val="15"/>
-        </w:numPr>
-        <w:spacing w:after="0"/>
-        <w:rPr>
-          <w:b/>
-          <w:sz w:val="24"/>
-          <w:u w:val="single"/>
-        </w:rPr>
-      </w:pPr>
-      <w:r>
-        <w:rPr>
-          <w:b/>
-          <w:sz w:val="24"/>
-          <w:u w:val="single"/>
-        </w:rPr>
-        <w:t>L’usager ne retourne pas le document</w:t>
-      </w:r>
-    </w:p>
-    <w:p>
-      <w:pPr>
-        <w:spacing w:after="0"/>
-        <w:rPr>
-          <w:sz w:val="24"/>
-        </w:rPr>
-      </w:pPr>
-    </w:p>
-    <w:p>
-      <w:pPr>
-        <w:pStyle w:val="Paragraphedeliste"/>
-        <w:numPr>
-          <w:ilvl w:val="0"/>
-          <w:numId w:val="11"/>
-        </w:numPr>
-        <w:spacing w:after="0"/>
-        <w:rPr>
-          <w:sz w:val="24"/>
-        </w:rPr>
-      </w:pPr>
-      <w:r>
-        <w:rPr>
-          <w:sz w:val="24"/>
-        </w:rPr>
-        <w:t>Le système recherche le nom du dernier emprunteur grâce à la fiche d’emprunt</w:t>
-      </w:r>
-    </w:p>
-    <w:p>
-      <w:pPr>
-        <w:pStyle w:val="Paragraphedeliste"/>
-        <w:numPr>
-          <w:ilvl w:val="0"/>
-          <w:numId w:val="11"/>
-        </w:numPr>
-        <w:spacing w:after="0"/>
-        <w:rPr>
-          <w:sz w:val="24"/>
-        </w:rPr>
-      </w:pPr>
-      <w:r>
-        <w:rPr>
-          <w:sz w:val="24"/>
-        </w:rPr>
-        <w:t>Le système</w:t>
-      </w:r>
-      <w:r>
-        <w:rPr>
-          <w:sz w:val="24"/>
-        </w:rPr>
-        <w:t xml:space="preserve"> procède à l’envoi d’une lettre de relance au bout de 4 semaines</w:t>
-      </w:r>
-      <w:r>
-        <w:rPr>
-          <w:sz w:val="24"/>
-        </w:rPr>
-        <w:t xml:space="preserve"> à la demande de la bibliothèque</w:t>
-      </w:r>
-    </w:p>
-    <w:p>
-      <w:pPr>
-        <w:spacing w:after="0"/>
-        <w:rPr>
-          <w:sz w:val="24"/>
-        </w:rPr>
-      </w:pPr>
-    </w:p>
-    <w:p>
-      <w:pPr>
-        <w:pStyle w:val="Paragraphedeliste"/>
-        <w:numPr>
-          <w:ilvl w:val="0"/>
-          <w:numId w:val="15"/>
-        </w:numPr>
-        <w:spacing w:after="0"/>
-        <w:rPr>
-          <w:sz w:val="24"/>
-        </w:rPr>
-      </w:pPr>
-      <w:r>
-        <w:rPr>
-          <w:b/>
-          <w:sz w:val="24"/>
-          <w:u w:val="single"/>
-        </w:rPr>
-        <w:t>L</w:t>
-      </w:r>
-      <w:r>
-        <w:rPr>
-          <w:b/>
-          <w:sz w:val="24"/>
-          <w:u w:val="single"/>
-        </w:rPr>
-        <w:t>e document n’est toujours pas retourné malgré les relances</w:t>
-      </w:r>
-    </w:p>
-    <w:p>
-      <w:pPr>
-        <w:spacing w:after="0"/>
-        <w:ind w:left="360"/>
-        <w:rPr>
-          <w:sz w:val="24"/>
-        </w:rPr>
-      </w:pPr>
-    </w:p>
-    <w:p>
-      <w:pPr>
-        <w:pStyle w:val="Paragraphedeliste"/>
-        <w:numPr>
-          <w:ilvl w:val="0"/>
-          <w:numId w:val="11"/>
-        </w:numPr>
-        <w:spacing w:after="0"/>
-        <w:rPr>
-          <w:sz w:val="24"/>
-        </w:rPr>
-      </w:pPr>
-      <w:r>
-        <w:rPr>
-          <w:sz w:val="24"/>
-        </w:rPr>
-        <w:t>Modification de la fiche document (perdu ou volé)</w:t>
-      </w:r>
     </w:p>
     <w:sectPr>
       <w:pgSz w:w="11906" w:h="16838"/>

</xml_diff>

<commit_message>
Correction éval UML ok
</commit_message>
<xml_diff>
--- a/Développer des composants d'interface/Maquetter une application/UML Partie 1/Phase 2 - Cas d'utilisation et Scénarios/Scénario Médiathèque.docx
+++ b/Développer des composants d'interface/Maquetter une application/UML Partie 1/Phase 2 - Cas d'utilisation et Scénarios/Scénario Médiathèque.docx
@@ -767,315 +767,276 @@
       <w:pPr>
         <w:spacing w:after="0"/>
         <w:rPr>
-          <w:color w:val="FF0000"/>
-          <w:sz w:val="24"/>
-          <w:szCs w:val="26"/>
-        </w:rPr>
-      </w:pPr>
-      <w:r>
-        <w:rPr>
-          <w:color w:val="FF0000"/>
-          <w:sz w:val="24"/>
-          <w:szCs w:val="26"/>
-        </w:rPr>
-        <w:t>1 :</w:t>
-      </w:r>
-      <w:r>
-        <w:rPr>
-          <w:sz w:val="24"/>
-          <w:szCs w:val="26"/>
-        </w:rPr>
-        <w:t xml:space="preserve"> </w:t>
-      </w:r>
-      <w:r>
-        <w:rPr>
-          <w:color w:val="FF0000"/>
-          <w:sz w:val="24"/>
-          <w:szCs w:val="26"/>
-        </w:rPr>
-        <w:t>Le lecteur recherche un document</w:t>
-      </w:r>
-    </w:p>
-    <w:p>
-      <w:pPr>
-        <w:spacing w:after="0"/>
-        <w:rPr>
-          <w:color w:val="FF0000"/>
-          <w:sz w:val="24"/>
-          <w:szCs w:val="26"/>
-        </w:rPr>
-      </w:pPr>
-      <w:r>
-        <w:rPr>
-          <w:color w:val="FF0000"/>
-          <w:sz w:val="24"/>
-          <w:szCs w:val="26"/>
-        </w:rPr>
-        <w:t>2 : Le système demande les caractéristiques du document</w:t>
-      </w:r>
-    </w:p>
-    <w:p>
-      <w:pPr>
-        <w:spacing w:after="0"/>
-        <w:rPr>
-          <w:color w:val="FF0000"/>
-          <w:sz w:val="24"/>
-          <w:szCs w:val="26"/>
-        </w:rPr>
-      </w:pPr>
-      <w:r>
-        <w:rPr>
-          <w:color w:val="FF0000"/>
-          <w:sz w:val="24"/>
-          <w:szCs w:val="26"/>
-        </w:rPr>
-        <w:t>3 : Le lecteur saisit les informations connues</w:t>
-      </w:r>
-    </w:p>
-    <w:p>
-      <w:pPr>
-        <w:spacing w:after="0"/>
-        <w:rPr>
-          <w:color w:val="FF0000"/>
-          <w:sz w:val="24"/>
-          <w:szCs w:val="26"/>
-        </w:rPr>
-      </w:pPr>
-      <w:r>
-        <w:rPr>
-          <w:color w:val="FF0000"/>
-          <w:sz w:val="24"/>
-          <w:szCs w:val="26"/>
-        </w:rPr>
-        <w:t>4 : Le système affiche les documents correspondants</w:t>
-      </w:r>
-    </w:p>
-    <w:p>
-      <w:pPr>
-        <w:spacing w:after="0"/>
-        <w:rPr>
-          <w:color w:val="FF0000"/>
-          <w:sz w:val="24"/>
-          <w:szCs w:val="26"/>
-        </w:rPr>
-      </w:pPr>
-      <w:r>
-        <w:rPr>
-          <w:color w:val="FF0000"/>
-          <w:sz w:val="24"/>
-          <w:szCs w:val="26"/>
-        </w:rPr>
-        <w:t>5 : Le lecteur sélectionne le document souhaité</w:t>
-      </w:r>
-    </w:p>
-    <w:p>
-      <w:pPr>
-        <w:spacing w:after="0"/>
-        <w:rPr>
-          <w:color w:val="FF0000"/>
-          <w:sz w:val="24"/>
-          <w:szCs w:val="26"/>
-        </w:rPr>
-      </w:pPr>
-      <w:r>
-        <w:rPr>
-          <w:color w:val="FF0000"/>
-          <w:sz w:val="24"/>
-          <w:szCs w:val="26"/>
-        </w:rPr>
-        <w:t>6 : Le système affiche le descriptif du document</w:t>
-      </w:r>
-    </w:p>
-    <w:p>
-      <w:pPr>
-        <w:spacing w:after="0"/>
-        <w:rPr>
-          <w:sz w:val="24"/>
-          <w:szCs w:val="26"/>
-        </w:rPr>
-      </w:pPr>
-      <w:r>
-        <w:rPr>
-          <w:sz w:val="24"/>
-          <w:szCs w:val="26"/>
-        </w:rPr>
-        <w:t>7 : L'employé saisit un nouvel emprunt</w:t>
-      </w:r>
-    </w:p>
-    <w:p>
-      <w:pPr>
-        <w:spacing w:after="0"/>
-        <w:rPr>
-          <w:sz w:val="24"/>
-          <w:szCs w:val="26"/>
-        </w:rPr>
-      </w:pPr>
-      <w:r>
-        <w:rPr>
-          <w:sz w:val="24"/>
-          <w:szCs w:val="26"/>
-        </w:rPr>
-        <w:t>8 : Le système demande les caractéristiques du document</w:t>
-      </w:r>
-    </w:p>
-    <w:p>
-      <w:pPr>
-        <w:spacing w:after="0"/>
-        <w:rPr>
-          <w:sz w:val="24"/>
-          <w:szCs w:val="26"/>
-        </w:rPr>
-      </w:pPr>
-      <w:r>
-        <w:rPr>
-          <w:sz w:val="24"/>
-          <w:szCs w:val="26"/>
-        </w:rPr>
-        <w:t>9 : L'employé saisit les caractéristiques du document</w:t>
-      </w:r>
-    </w:p>
-    <w:p>
-      <w:pPr>
-        <w:spacing w:after="0"/>
-        <w:rPr>
-          <w:sz w:val="24"/>
-          <w:szCs w:val="26"/>
-        </w:rPr>
-      </w:pPr>
-      <w:r>
-        <w:rPr>
-          <w:sz w:val="24"/>
-          <w:szCs w:val="26"/>
-        </w:rPr>
-        <w:t>10 : Le système affiche le document concerné</w:t>
-      </w:r>
-    </w:p>
-    <w:p>
-      <w:pPr>
-        <w:spacing w:after="0"/>
-        <w:rPr>
-          <w:sz w:val="24"/>
-          <w:szCs w:val="26"/>
-        </w:rPr>
-      </w:pPr>
-      <w:r>
-        <w:rPr>
-          <w:sz w:val="24"/>
-          <w:szCs w:val="26"/>
-        </w:rPr>
-        <w:t>11 : L'employé valide</w:t>
-      </w:r>
-    </w:p>
-    <w:p>
-      <w:pPr>
-        <w:spacing w:after="0"/>
-        <w:rPr>
-          <w:sz w:val="24"/>
-          <w:szCs w:val="26"/>
-        </w:rPr>
-      </w:pPr>
-      <w:r>
-        <w:rPr>
-          <w:sz w:val="24"/>
-          <w:szCs w:val="26"/>
-        </w:rPr>
-        <w:t>12 : Le système demande l'identité du lecteur</w:t>
-      </w:r>
-    </w:p>
-    <w:p>
-      <w:pPr>
-        <w:spacing w:after="0"/>
-        <w:rPr>
-          <w:sz w:val="24"/>
-          <w:szCs w:val="26"/>
-        </w:rPr>
-      </w:pPr>
-      <w:r>
-        <w:rPr>
-          <w:sz w:val="24"/>
-          <w:szCs w:val="26"/>
-        </w:rPr>
-        <w:t>13 : L'employé saisit les informations du lecteur</w:t>
-      </w:r>
-    </w:p>
-    <w:p>
-      <w:pPr>
-        <w:spacing w:after="0"/>
-        <w:rPr>
-          <w:sz w:val="24"/>
-          <w:szCs w:val="26"/>
-        </w:rPr>
-      </w:pPr>
-      <w:r>
-        <w:rPr>
-          <w:sz w:val="24"/>
-          <w:szCs w:val="26"/>
-        </w:rPr>
-        <w:t>14 : Le système affiche les lecteurs enregistrés correspondants</w:t>
-      </w:r>
-    </w:p>
-    <w:p>
-      <w:pPr>
-        <w:spacing w:after="0"/>
-        <w:rPr>
-          <w:sz w:val="24"/>
-          <w:szCs w:val="26"/>
-        </w:rPr>
-      </w:pPr>
-      <w:r>
-        <w:rPr>
-          <w:sz w:val="24"/>
-          <w:szCs w:val="26"/>
-        </w:rPr>
-        <w:t>15 : L'employé sélectionne le lecteur concerné</w:t>
-      </w:r>
-    </w:p>
-    <w:p>
-      <w:pPr>
-        <w:spacing w:after="0"/>
-        <w:rPr>
-          <w:sz w:val="24"/>
-          <w:szCs w:val="26"/>
-        </w:rPr>
-      </w:pPr>
-      <w:r>
-        <w:rPr>
-          <w:sz w:val="24"/>
-          <w:szCs w:val="26"/>
-        </w:rPr>
-        <w:t>16 : Le système génère une fiche d'emprunt</w:t>
-      </w:r>
-    </w:p>
-    <w:p>
-      <w:pPr>
-        <w:spacing w:after="0"/>
-        <w:rPr>
-          <w:sz w:val="24"/>
-          <w:szCs w:val="26"/>
-        </w:rPr>
-      </w:pPr>
-      <w:r>
-        <w:rPr>
-          <w:sz w:val="24"/>
-          <w:szCs w:val="26"/>
-        </w:rPr>
-        <w:t>17 : L'employé valide l'emprunt</w:t>
-      </w:r>
-    </w:p>
-    <w:p>
-      <w:pPr>
-        <w:spacing w:after="0"/>
-        <w:rPr>
-          <w:sz w:val="24"/>
-          <w:szCs w:val="26"/>
-        </w:rPr>
-      </w:pPr>
-      <w:r>
-        <w:rPr>
-          <w:sz w:val="24"/>
-          <w:szCs w:val="26"/>
-        </w:rPr>
-        <w:t>18 : Le système enregistre l’emprunt</w:t>
+          <w:sz w:val="24"/>
+          <w:szCs w:val="26"/>
+        </w:rPr>
+      </w:pPr>
+      <w:r>
+        <w:rPr>
+          <w:sz w:val="24"/>
+          <w:szCs w:val="26"/>
+        </w:rPr>
+        <w:t>1</w:t>
+      </w:r>
+      <w:r>
+        <w:rPr>
+          <w:sz w:val="24"/>
+          <w:szCs w:val="26"/>
+        </w:rPr>
+        <w:t xml:space="preserve"> : L'employé saisit un nouvel emprunt</w:t>
+      </w:r>
+    </w:p>
+    <w:p>
+      <w:pPr>
+        <w:spacing w:after="0"/>
+        <w:rPr>
+          <w:sz w:val="24"/>
+          <w:szCs w:val="26"/>
+        </w:rPr>
+      </w:pPr>
+      <w:r>
+        <w:rPr>
+          <w:sz w:val="24"/>
+          <w:szCs w:val="26"/>
+        </w:rPr>
+        <w:t>2</w:t>
+      </w:r>
+      <w:r>
+        <w:rPr>
+          <w:sz w:val="24"/>
+          <w:szCs w:val="26"/>
+        </w:rPr>
+        <w:t xml:space="preserve"> : Le système demande les caractéristiques du document</w:t>
+      </w:r>
+    </w:p>
+    <w:p>
+      <w:pPr>
+        <w:spacing w:after="0"/>
+        <w:rPr>
+          <w:sz w:val="24"/>
+          <w:szCs w:val="26"/>
+        </w:rPr>
+      </w:pPr>
+      <w:r>
+        <w:rPr>
+          <w:sz w:val="24"/>
+          <w:szCs w:val="26"/>
+        </w:rPr>
+        <w:t>3</w:t>
+      </w:r>
+      <w:r>
+        <w:rPr>
+          <w:sz w:val="24"/>
+          <w:szCs w:val="26"/>
+        </w:rPr>
+        <w:t xml:space="preserve"> : L'employé saisit les caractéristiques du document</w:t>
+      </w:r>
+    </w:p>
+    <w:p>
+      <w:pPr>
+        <w:spacing w:after="0"/>
+        <w:rPr>
+          <w:sz w:val="24"/>
+          <w:szCs w:val="26"/>
+        </w:rPr>
+      </w:pPr>
+      <w:r>
+        <w:rPr>
+          <w:sz w:val="24"/>
+          <w:szCs w:val="26"/>
+        </w:rPr>
+        <w:t>4</w:t>
+      </w:r>
+      <w:r>
+        <w:rPr>
+          <w:sz w:val="24"/>
+          <w:szCs w:val="26"/>
+        </w:rPr>
+        <w:t xml:space="preserve"> : Le système affiche le document concerné</w:t>
+      </w:r>
+    </w:p>
+    <w:p>
+      <w:pPr>
+        <w:spacing w:after="0"/>
+        <w:rPr>
+          <w:sz w:val="24"/>
+          <w:szCs w:val="26"/>
+        </w:rPr>
+      </w:pPr>
+      <w:r>
+        <w:rPr>
+          <w:sz w:val="24"/>
+          <w:szCs w:val="26"/>
+        </w:rPr>
+        <w:t>5</w:t>
+      </w:r>
+      <w:r>
+        <w:rPr>
+          <w:sz w:val="24"/>
+          <w:szCs w:val="26"/>
+        </w:rPr>
+        <w:t xml:space="preserve"> : L'employé valide</w:t>
+      </w:r>
+    </w:p>
+    <w:p>
+      <w:pPr>
+        <w:spacing w:after="0"/>
+        <w:rPr>
+          <w:sz w:val="24"/>
+          <w:szCs w:val="26"/>
+        </w:rPr>
+      </w:pPr>
+      <w:r>
+        <w:rPr>
+          <w:sz w:val="24"/>
+          <w:szCs w:val="26"/>
+        </w:rPr>
+        <w:t>6</w:t>
+      </w:r>
+      <w:r>
+        <w:rPr>
+          <w:sz w:val="24"/>
+          <w:szCs w:val="26"/>
+        </w:rPr>
+        <w:t xml:space="preserve"> : Le système demande l'identité du lecteur</w:t>
+      </w:r>
+    </w:p>
+    <w:p>
+      <w:pPr>
+        <w:spacing w:after="0"/>
+        <w:rPr>
+          <w:sz w:val="24"/>
+          <w:szCs w:val="26"/>
+        </w:rPr>
+      </w:pPr>
+      <w:r>
+        <w:rPr>
+          <w:sz w:val="24"/>
+          <w:szCs w:val="26"/>
+        </w:rPr>
+        <w:t>7</w:t>
+      </w:r>
+      <w:r>
+        <w:rPr>
+          <w:sz w:val="24"/>
+          <w:szCs w:val="26"/>
+        </w:rPr>
+        <w:t xml:space="preserve"> : L'employé saisit les informations du lecteur</w:t>
+      </w:r>
+    </w:p>
+    <w:p>
+      <w:pPr>
+        <w:spacing w:after="0"/>
+        <w:rPr>
+          <w:sz w:val="24"/>
+          <w:szCs w:val="26"/>
+        </w:rPr>
+      </w:pPr>
+      <w:r>
+        <w:rPr>
+          <w:sz w:val="24"/>
+          <w:szCs w:val="26"/>
+        </w:rPr>
+        <w:t>8</w:t>
+      </w:r>
+      <w:r>
+        <w:rPr>
+          <w:sz w:val="24"/>
+          <w:szCs w:val="26"/>
+        </w:rPr>
+        <w:t xml:space="preserve"> : Le système affiche les lecteurs enregistrés correspondants</w:t>
+      </w:r>
+    </w:p>
+    <w:p>
+      <w:pPr>
+        <w:spacing w:after="0"/>
+        <w:rPr>
+          <w:sz w:val="24"/>
+          <w:szCs w:val="26"/>
+        </w:rPr>
+      </w:pPr>
+      <w:r>
+        <w:rPr>
+          <w:sz w:val="24"/>
+          <w:szCs w:val="26"/>
+        </w:rPr>
+        <w:t>9</w:t>
+      </w:r>
+      <w:r>
+        <w:rPr>
+          <w:sz w:val="24"/>
+          <w:szCs w:val="26"/>
+        </w:rPr>
+        <w:t xml:space="preserve"> : L'employé sélectionne le lecteur concerné</w:t>
+      </w:r>
+    </w:p>
+    <w:p>
+      <w:pPr>
+        <w:spacing w:after="0"/>
+        <w:rPr>
+          <w:sz w:val="24"/>
+          <w:szCs w:val="26"/>
+        </w:rPr>
+      </w:pPr>
+      <w:r>
+        <w:rPr>
+          <w:sz w:val="24"/>
+          <w:szCs w:val="26"/>
+        </w:rPr>
+        <w:t>10</w:t>
+      </w:r>
+      <w:r>
+        <w:rPr>
+          <w:sz w:val="24"/>
+          <w:szCs w:val="26"/>
+        </w:rPr>
+        <w:t xml:space="preserve"> : Le système génère une fiche d'emprunt</w:t>
+      </w:r>
+    </w:p>
+    <w:p>
+      <w:pPr>
+        <w:spacing w:after="0"/>
+        <w:rPr>
+          <w:sz w:val="24"/>
+          <w:szCs w:val="26"/>
+        </w:rPr>
+      </w:pPr>
+      <w:r>
+        <w:rPr>
+          <w:sz w:val="24"/>
+          <w:szCs w:val="26"/>
+        </w:rPr>
+        <w:t>11</w:t>
+      </w:r>
+      <w:r>
+        <w:rPr>
+          <w:sz w:val="24"/>
+          <w:szCs w:val="26"/>
+        </w:rPr>
+        <w:t xml:space="preserve"> : L'employé valide l'emprunt</w:t>
+      </w:r>
+    </w:p>
+    <w:p>
+      <w:pPr>
+        <w:spacing w:after="0"/>
+        <w:rPr>
+          <w:sz w:val="24"/>
+          <w:szCs w:val="26"/>
+        </w:rPr>
+      </w:pPr>
+      <w:r>
+        <w:rPr>
+          <w:sz w:val="24"/>
+          <w:szCs w:val="26"/>
+        </w:rPr>
+        <w:t>12</w:t>
+      </w:r>
+      <w:r>
+        <w:rPr>
+          <w:sz w:val="24"/>
+          <w:szCs w:val="26"/>
+        </w:rPr>
+        <w:t> : Le système enregistre l’emprunt</w:t>
       </w:r>
     </w:p>
     <w:p>
@@ -1130,27 +1091,732 @@
     </w:p>
     <w:p>
       <w:pPr>
+        <w:spacing w:after="0"/>
+        <w:rPr>
+          <w:sz w:val="24"/>
+        </w:rPr>
+      </w:pPr>
+    </w:p>
+    <w:p>
+      <w:pPr>
+        <w:spacing w:after="0"/>
+        <w:rPr>
+          <w:b/>
+          <w:sz w:val="24"/>
+          <w:u w:val="single"/>
+        </w:rPr>
+      </w:pPr>
+      <w:r>
+        <w:rPr>
+          <w:b/>
+          <w:sz w:val="24"/>
+          <w:u w:val="single"/>
+        </w:rPr>
+        <w:t>Le document n’est pas répertorié</w:t>
+      </w:r>
+    </w:p>
+    <w:p>
+      <w:pPr>
+        <w:spacing w:after="0"/>
+        <w:rPr>
+          <w:b/>
+          <w:sz w:val="24"/>
+          <w:u w:val="single"/>
+        </w:rPr>
+      </w:pPr>
+    </w:p>
+    <w:p>
+      <w:pPr>
         <w:pStyle w:val="Paragraphedeliste"/>
         <w:spacing w:after="0"/>
         <w:rPr>
+          <w:sz w:val="24"/>
+        </w:rPr>
+      </w:pPr>
+      <w:r>
+        <w:rPr>
+          <w:sz w:val="24"/>
+        </w:rPr>
+        <w:t>1</w:t>
+      </w:r>
+      <w:r>
+        <w:rPr>
+          <w:sz w:val="24"/>
+        </w:rPr>
+        <w:t xml:space="preserve"> : L’employé</w:t>
+      </w:r>
+      <w:r>
+        <w:rPr>
+          <w:sz w:val="24"/>
+        </w:rPr>
+        <w:t xml:space="preserve"> </w:t>
+      </w:r>
+      <w:r>
+        <w:rPr>
+          <w:sz w:val="24"/>
+        </w:rPr>
+        <w:t>enregistre un nouveau document</w:t>
+      </w:r>
+    </w:p>
+    <w:p>
+      <w:pPr>
+        <w:pStyle w:val="Paragraphedeliste"/>
+        <w:spacing w:after="0"/>
+        <w:rPr>
+          <w:sz w:val="24"/>
+        </w:rPr>
+      </w:pPr>
+      <w:r>
+        <w:rPr>
+          <w:sz w:val="24"/>
+        </w:rPr>
+        <w:t>2</w:t>
+      </w:r>
+      <w:r>
+        <w:rPr>
+          <w:sz w:val="24"/>
+        </w:rPr>
+        <w:t> : Le système demande des renseignements sur le nouveau document</w:t>
+      </w:r>
+    </w:p>
+    <w:p>
+      <w:pPr>
+        <w:pStyle w:val="Paragraphedeliste"/>
+        <w:spacing w:after="0"/>
+        <w:rPr>
+          <w:sz w:val="24"/>
+        </w:rPr>
+      </w:pPr>
+      <w:r>
+        <w:rPr>
+          <w:sz w:val="24"/>
+        </w:rPr>
+        <w:t>3</w:t>
+      </w:r>
+      <w:r>
+        <w:rPr>
+          <w:sz w:val="24"/>
+        </w:rPr>
+        <w:t> : L’employé saisit les informations</w:t>
+      </w:r>
+    </w:p>
+    <w:p>
+      <w:pPr>
+        <w:pStyle w:val="Paragraphedeliste"/>
+        <w:spacing w:after="0"/>
+        <w:rPr>
+          <w:sz w:val="24"/>
+        </w:rPr>
+      </w:pPr>
+      <w:r>
+        <w:rPr>
+          <w:sz w:val="24"/>
+        </w:rPr>
+        <w:t>4</w:t>
+      </w:r>
+      <w:r>
+        <w:rPr>
+          <w:sz w:val="24"/>
+        </w:rPr>
+        <w:t> : Le système génère une fiche document</w:t>
+      </w:r>
+    </w:p>
+    <w:p>
+      <w:pPr>
+        <w:pStyle w:val="Paragraphedeliste"/>
+        <w:spacing w:after="0"/>
+        <w:rPr>
+          <w:sz w:val="24"/>
+        </w:rPr>
+      </w:pPr>
+      <w:r>
+        <w:rPr>
+          <w:sz w:val="24"/>
+        </w:rPr>
+        <w:t>5</w:t>
+      </w:r>
+      <w:r>
+        <w:rPr>
+          <w:sz w:val="24"/>
+        </w:rPr>
+        <w:t> : Retour à l’</w:t>
+      </w:r>
+      <w:r>
+        <w:rPr>
+          <w:sz w:val="24"/>
+        </w:rPr>
+        <w:t>étape 2</w:t>
+      </w:r>
+    </w:p>
+    <w:p>
+      <w:pPr>
+        <w:spacing w:after="0"/>
+        <w:rPr>
+          <w:sz w:val="24"/>
+        </w:rPr>
+      </w:pPr>
+    </w:p>
+    <w:p>
+      <w:pPr>
+        <w:spacing w:after="0"/>
+        <w:rPr>
           <w:b/>
-          <w:sz w:val="28"/>
+          <w:sz w:val="24"/>
           <w:u w:val="single"/>
         </w:rPr>
       </w:pPr>
-    </w:p>
-    <w:p>
-      <w:pPr>
-        <w:spacing w:after="0"/>
-        <w:rPr>
-          <w:sz w:val="24"/>
-        </w:rPr>
-      </w:pPr>
-      <w:r>
-        <w:rPr>
-          <w:sz w:val="24"/>
-        </w:rPr>
-        <w:t>Ecran disponible ?</w:t>
+      <w:r>
+        <w:rPr>
+          <w:b/>
+          <w:sz w:val="24"/>
+          <w:u w:val="single"/>
+        </w:rPr>
+        <w:t>Le lecteur</w:t>
+      </w:r>
+      <w:r>
+        <w:rPr>
+          <w:b/>
+          <w:sz w:val="24"/>
+          <w:u w:val="single"/>
+        </w:rPr>
+        <w:t xml:space="preserve"> n’est pas enregistré</w:t>
+      </w:r>
+    </w:p>
+    <w:p>
+      <w:pPr>
+        <w:spacing w:after="0"/>
+        <w:rPr>
+          <w:sz w:val="24"/>
+        </w:rPr>
+      </w:pPr>
+    </w:p>
+    <w:p>
+      <w:pPr>
+        <w:pStyle w:val="Paragraphedeliste"/>
+        <w:spacing w:after="0"/>
+        <w:ind w:left="785"/>
+        <w:rPr>
+          <w:sz w:val="24"/>
+        </w:rPr>
+      </w:pPr>
+      <w:r>
+        <w:rPr>
+          <w:sz w:val="24"/>
+        </w:rPr>
+        <w:t>6</w:t>
+      </w:r>
+      <w:r>
+        <w:rPr>
+          <w:sz w:val="24"/>
+        </w:rPr>
+        <w:t> : L’employé</w:t>
+      </w:r>
+      <w:r>
+        <w:rPr>
+          <w:sz w:val="24"/>
+        </w:rPr>
+        <w:t xml:space="preserve"> procède à l’enr</w:t>
+      </w:r>
+      <w:r>
+        <w:rPr>
+          <w:sz w:val="24"/>
+        </w:rPr>
+        <w:t>egistrement du lecteur</w:t>
+      </w:r>
+    </w:p>
+    <w:p>
+      <w:pPr>
+        <w:pStyle w:val="Paragraphedeliste"/>
+        <w:spacing w:after="0"/>
+        <w:ind w:left="785"/>
+        <w:rPr>
+          <w:sz w:val="24"/>
+        </w:rPr>
+      </w:pPr>
+      <w:r>
+        <w:rPr>
+          <w:sz w:val="24"/>
+        </w:rPr>
+        <w:t>7</w:t>
+      </w:r>
+      <w:r>
+        <w:rPr>
+          <w:sz w:val="24"/>
+        </w:rPr>
+        <w:t xml:space="preserve"> : </w:t>
+      </w:r>
+      <w:r>
+        <w:rPr>
+          <w:sz w:val="24"/>
+        </w:rPr>
+        <w:t>L</w:t>
+      </w:r>
+      <w:r>
+        <w:rPr>
+          <w:sz w:val="24"/>
+        </w:rPr>
+        <w:t>e système demande les coordonnées du lecteur</w:t>
+      </w:r>
+    </w:p>
+    <w:p>
+      <w:pPr>
+        <w:pStyle w:val="Paragraphedeliste"/>
+        <w:spacing w:after="0"/>
+        <w:ind w:left="785"/>
+        <w:rPr>
+          <w:sz w:val="24"/>
+        </w:rPr>
+      </w:pPr>
+      <w:r>
+        <w:rPr>
+          <w:sz w:val="24"/>
+        </w:rPr>
+        <w:t>8</w:t>
+      </w:r>
+      <w:r>
+        <w:rPr>
+          <w:sz w:val="24"/>
+        </w:rPr>
+        <w:t> : L’employé saisit les informations</w:t>
+      </w:r>
+    </w:p>
+    <w:p>
+      <w:pPr>
+        <w:pStyle w:val="Paragraphedeliste"/>
+        <w:spacing w:after="0"/>
+        <w:ind w:left="785"/>
+        <w:rPr>
+          <w:sz w:val="24"/>
+        </w:rPr>
+      </w:pPr>
+      <w:r>
+        <w:rPr>
+          <w:sz w:val="24"/>
+        </w:rPr>
+        <w:t>9</w:t>
+      </w:r>
+      <w:r>
+        <w:rPr>
+          <w:sz w:val="24"/>
+        </w:rPr>
+        <w:t> : L’employé enregistre la réception de la cotisation du lecteur</w:t>
+      </w:r>
+    </w:p>
+    <w:p>
+      <w:pPr>
+        <w:pStyle w:val="Paragraphedeliste"/>
+        <w:spacing w:after="0"/>
+        <w:ind w:left="785"/>
+        <w:rPr>
+          <w:sz w:val="24"/>
+        </w:rPr>
+      </w:pPr>
+      <w:r>
+        <w:rPr>
+          <w:sz w:val="24"/>
+        </w:rPr>
+        <w:t>10</w:t>
+      </w:r>
+      <w:r>
+        <w:rPr>
+          <w:sz w:val="24"/>
+        </w:rPr>
+        <w:t> : Le système génère une fiche lecteur et une carte</w:t>
+      </w:r>
+    </w:p>
+    <w:p>
+      <w:pPr>
+        <w:pStyle w:val="Paragraphedeliste"/>
+        <w:spacing w:after="0"/>
+        <w:ind w:left="785"/>
+        <w:rPr>
+          <w:sz w:val="24"/>
+        </w:rPr>
+      </w:pPr>
+      <w:r>
+        <w:rPr>
+          <w:sz w:val="24"/>
+        </w:rPr>
+        <w:t>11</w:t>
+      </w:r>
+      <w:r>
+        <w:rPr>
+          <w:sz w:val="24"/>
+        </w:rPr>
+        <w:t xml:space="preserve"> : Retour vers l’étape </w:t>
+      </w:r>
+      <w:r>
+        <w:rPr>
+          <w:sz w:val="24"/>
+        </w:rPr>
+        <w:t>7</w:t>
+      </w:r>
+    </w:p>
+    <w:p>
+      <w:pPr>
+        <w:spacing w:after="0"/>
+        <w:rPr>
+          <w:sz w:val="24"/>
+        </w:rPr>
+      </w:pPr>
+    </w:p>
+    <w:p>
+      <w:pPr>
+        <w:spacing w:after="0"/>
+        <w:rPr>
+          <w:sz w:val="24"/>
+        </w:rPr>
+      </w:pPr>
+    </w:p>
+    <w:p>
+      <w:pPr>
+        <w:spacing w:after="0"/>
+        <w:rPr>
+          <w:sz w:val="24"/>
+        </w:rPr>
+      </w:pPr>
+    </w:p>
+    <w:p>
+      <w:pPr>
+        <w:spacing w:after="0"/>
+        <w:rPr>
+          <w:sz w:val="24"/>
+        </w:rPr>
+      </w:pPr>
+    </w:p>
+    <w:p>
+      <w:pPr>
+        <w:spacing w:after="0"/>
+        <w:rPr>
+          <w:b/>
+          <w:sz w:val="24"/>
+          <w:u w:val="single"/>
+        </w:rPr>
+      </w:pPr>
+      <w:r>
+        <w:rPr>
+          <w:b/>
+          <w:sz w:val="24"/>
+          <w:u w:val="single"/>
+        </w:rPr>
+        <w:lastRenderedPageBreak/>
+        <w:t>L</w:t>
+      </w:r>
+      <w:r>
+        <w:rPr>
+          <w:b/>
+          <w:sz w:val="24"/>
+          <w:u w:val="single"/>
+        </w:rPr>
+        <w:t>e lecteur</w:t>
+      </w:r>
+      <w:r>
+        <w:rPr>
+          <w:b/>
+          <w:sz w:val="24"/>
+          <w:u w:val="single"/>
+        </w:rPr>
+        <w:t xml:space="preserve"> veut emprunter un CD-ROM</w:t>
+      </w:r>
+    </w:p>
+    <w:p>
+      <w:pPr>
+        <w:pStyle w:val="Paragraphedeliste"/>
+        <w:spacing w:after="0"/>
+        <w:ind w:left="1440"/>
+        <w:rPr>
+          <w:sz w:val="24"/>
+        </w:rPr>
+      </w:pPr>
+    </w:p>
+    <w:p>
+      <w:pPr>
+        <w:pStyle w:val="Paragraphedeliste"/>
+        <w:spacing w:after="0"/>
+        <w:rPr>
+          <w:sz w:val="24"/>
+        </w:rPr>
+      </w:pPr>
+      <w:r>
+        <w:rPr>
+          <w:sz w:val="24"/>
+        </w:rPr>
+        <w:t>3</w:t>
+      </w:r>
+      <w:r>
+        <w:rPr>
+          <w:sz w:val="24"/>
+        </w:rPr>
+        <w:t> : L’employé confirme la réception d’une caution</w:t>
+      </w:r>
+    </w:p>
+    <w:p>
+      <w:pPr>
+        <w:pStyle w:val="Paragraphedeliste"/>
+        <w:spacing w:after="0"/>
+        <w:rPr>
+          <w:sz w:val="24"/>
+        </w:rPr>
+      </w:pPr>
+      <w:r>
+        <w:rPr>
+          <w:sz w:val="24"/>
+        </w:rPr>
+        <w:t>4</w:t>
+      </w:r>
+      <w:r>
+        <w:rPr>
+          <w:sz w:val="24"/>
+        </w:rPr>
+        <w:t xml:space="preserve"> : </w:t>
+      </w:r>
+      <w:r>
+        <w:rPr>
+          <w:sz w:val="24"/>
+        </w:rPr>
+        <w:t xml:space="preserve">Retour à l’étape </w:t>
+      </w:r>
+      <w:r>
+        <w:rPr>
+          <w:sz w:val="24"/>
+        </w:rPr>
+        <w:t>4</w:t>
+      </w:r>
+    </w:p>
+    <w:p>
+      <w:pPr>
+        <w:spacing w:after="0"/>
+        <w:rPr>
+          <w:sz w:val="24"/>
+        </w:rPr>
+      </w:pPr>
+    </w:p>
+    <w:p>
+      <w:pPr>
+        <w:spacing w:after="0"/>
+        <w:rPr>
+          <w:b/>
+          <w:sz w:val="24"/>
+          <w:u w:val="single"/>
+        </w:rPr>
+      </w:pPr>
+      <w:r>
+        <w:rPr>
+          <w:b/>
+          <w:sz w:val="24"/>
+          <w:u w:val="single"/>
+        </w:rPr>
+        <w:t>Le lecteur</w:t>
+      </w:r>
+      <w:r>
+        <w:rPr>
+          <w:b/>
+          <w:sz w:val="24"/>
+          <w:u w:val="single"/>
+        </w:rPr>
+        <w:t xml:space="preserve"> a déjà 5 emprunts simultanés</w:t>
+      </w:r>
+    </w:p>
+    <w:p>
+      <w:pPr>
+        <w:pStyle w:val="Paragraphedeliste"/>
+        <w:spacing w:after="0"/>
+        <w:ind w:left="1440"/>
+        <w:rPr>
+          <w:sz w:val="24"/>
+        </w:rPr>
+      </w:pPr>
+    </w:p>
+    <w:p>
+      <w:pPr>
+        <w:spacing w:after="0"/>
+        <w:ind w:left="12" w:firstLine="708"/>
+        <w:rPr>
+          <w:sz w:val="24"/>
+        </w:rPr>
+      </w:pPr>
+      <w:r>
+        <w:rPr>
+          <w:sz w:val="24"/>
+        </w:rPr>
+        <w:t>9</w:t>
+      </w:r>
+      <w:r>
+        <w:rPr>
+          <w:sz w:val="24"/>
+        </w:rPr>
+        <w:t> : L’employé constate que 5 emprunts simultanés sont en cours</w:t>
+      </w:r>
+    </w:p>
+    <w:p>
+      <w:pPr>
+        <w:spacing w:after="0"/>
+        <w:rPr>
+          <w:sz w:val="24"/>
+        </w:rPr>
+      </w:pPr>
+      <w:r>
+        <w:rPr>
+          <w:sz w:val="24"/>
+        </w:rPr>
+        <w:tab/>
+      </w:r>
+      <w:r>
+        <w:rPr>
+          <w:sz w:val="24"/>
+        </w:rPr>
+        <w:t>10</w:t>
+      </w:r>
+      <w:r>
+        <w:rPr>
+          <w:sz w:val="24"/>
+        </w:rPr>
+        <w:t> : Le système interdit tout autre emprunt</w:t>
+      </w:r>
+    </w:p>
+    <w:p>
+      <w:pPr>
+        <w:spacing w:after="0"/>
+        <w:rPr>
+          <w:sz w:val="24"/>
+        </w:rPr>
+      </w:pPr>
+      <w:r>
+        <w:rPr>
+          <w:sz w:val="24"/>
+        </w:rPr>
+        <w:tab/>
+      </w:r>
+      <w:r>
+        <w:rPr>
+          <w:sz w:val="24"/>
+        </w:rPr>
+        <w:t>11</w:t>
+      </w:r>
+      <w:r>
+        <w:rPr>
+          <w:sz w:val="24"/>
+        </w:rPr>
+        <w:t> :</w:t>
+      </w:r>
+      <w:r>
+        <w:rPr>
+          <w:sz w:val="24"/>
+        </w:rPr>
+        <w:t xml:space="preserve"> L’employé confirme la réception d’un ou plusieurs documents retournés par le lecteur</w:t>
+      </w:r>
+    </w:p>
+    <w:p>
+      <w:pPr>
+        <w:spacing w:after="0"/>
+        <w:rPr>
+          <w:sz w:val="24"/>
+        </w:rPr>
+      </w:pPr>
+      <w:r>
+        <w:rPr>
+          <w:sz w:val="24"/>
+        </w:rPr>
+        <w:tab/>
+      </w:r>
+      <w:r>
+        <w:rPr>
+          <w:sz w:val="24"/>
+        </w:rPr>
+        <w:t>12 : Retour à l’étape 10</w:t>
+      </w:r>
+    </w:p>
+    <w:p>
+      <w:pPr>
+        <w:spacing w:after="0"/>
+        <w:rPr>
+          <w:sz w:val="24"/>
+        </w:rPr>
+      </w:pPr>
+    </w:p>
+    <w:p>
+      <w:pPr>
+        <w:spacing w:after="0"/>
+        <w:rPr>
+          <w:b/>
+          <w:sz w:val="24"/>
+          <w:u w:val="single"/>
+        </w:rPr>
+      </w:pPr>
+      <w:r>
+        <w:rPr>
+          <w:b/>
+          <w:sz w:val="24"/>
+          <w:u w:val="single"/>
+        </w:rPr>
+        <w:t>Aucun écran n’est disponible</w:t>
+      </w:r>
+    </w:p>
+    <w:p>
+      <w:pPr>
+        <w:spacing w:after="0"/>
+        <w:rPr>
+          <w:b/>
+          <w:sz w:val="24"/>
+          <w:u w:val="single"/>
+        </w:rPr>
+      </w:pPr>
+    </w:p>
+    <w:p>
+      <w:pPr>
+        <w:spacing w:after="0"/>
+        <w:ind w:left="12" w:firstLine="708"/>
+        <w:rPr>
+          <w:sz w:val="24"/>
+        </w:rPr>
+      </w:pPr>
+      <w:r>
+        <w:rPr>
+          <w:sz w:val="24"/>
+        </w:rPr>
+        <w:t>4</w:t>
+      </w:r>
+      <w:r>
+        <w:rPr>
+          <w:sz w:val="24"/>
+        </w:rPr>
+        <w:t xml:space="preserve"> : L’employé constate </w:t>
+      </w:r>
+      <w:r>
+        <w:rPr>
+          <w:sz w:val="24"/>
+        </w:rPr>
+        <w:t>qu’il n’y a plus d’écran disponible</w:t>
+      </w:r>
+    </w:p>
+    <w:p>
+      <w:pPr>
+        <w:spacing w:after="0"/>
+        <w:ind w:left="12" w:firstLine="708"/>
+        <w:rPr>
+          <w:sz w:val="24"/>
+        </w:rPr>
+      </w:pPr>
+      <w:r>
+        <w:rPr>
+          <w:sz w:val="24"/>
+        </w:rPr>
+        <w:t>5 : Le système propose une nouvelle sélection de documents</w:t>
+      </w:r>
+    </w:p>
+    <w:p>
+      <w:pPr>
+        <w:spacing w:after="0"/>
+        <w:ind w:left="12" w:firstLine="708"/>
+        <w:rPr>
+          <w:sz w:val="24"/>
+        </w:rPr>
+      </w:pPr>
+      <w:r>
+        <w:rPr>
+          <w:sz w:val="24"/>
+        </w:rPr>
+        <w:t>6 : Retour à l’étape 5</w:t>
       </w:r>
       <w:bookmarkStart w:id="0" w:name="_GoBack"/>
       <w:bookmarkEnd w:id="0"/>
@@ -1159,521 +1825,11 @@
       <w:pPr>
         <w:spacing w:after="0"/>
         <w:rPr>
-          <w:sz w:val="24"/>
-        </w:rPr>
-      </w:pPr>
-    </w:p>
-    <w:p>
-      <w:pPr>
-        <w:spacing w:after="0"/>
-        <w:rPr>
           <w:b/>
           <w:sz w:val="24"/>
           <w:u w:val="single"/>
         </w:rPr>
       </w:pPr>
-      <w:r>
-        <w:rPr>
-          <w:b/>
-          <w:sz w:val="24"/>
-          <w:u w:val="single"/>
-        </w:rPr>
-        <w:t>Le document n’est pas répertorié</w:t>
-      </w:r>
-    </w:p>
-    <w:p>
-      <w:pPr>
-        <w:spacing w:after="0"/>
-        <w:rPr>
-          <w:b/>
-          <w:sz w:val="24"/>
-          <w:u w:val="single"/>
-        </w:rPr>
-      </w:pPr>
-    </w:p>
-    <w:p>
-      <w:pPr>
-        <w:pStyle w:val="Paragraphedeliste"/>
-        <w:spacing w:after="0"/>
-        <w:rPr>
-          <w:sz w:val="24"/>
-        </w:rPr>
-      </w:pPr>
-      <w:r>
-        <w:rPr>
-          <w:sz w:val="24"/>
-        </w:rPr>
-        <w:t>8</w:t>
-      </w:r>
-      <w:r>
-        <w:rPr>
-          <w:sz w:val="24"/>
-        </w:rPr>
-        <w:t xml:space="preserve"> : L’employé</w:t>
-      </w:r>
-      <w:r>
-        <w:rPr>
-          <w:sz w:val="24"/>
-        </w:rPr>
-        <w:t xml:space="preserve"> </w:t>
-      </w:r>
-      <w:r>
-        <w:rPr>
-          <w:sz w:val="24"/>
-        </w:rPr>
-        <w:t>enregistre un nouveau document</w:t>
-      </w:r>
-    </w:p>
-    <w:p>
-      <w:pPr>
-        <w:pStyle w:val="Paragraphedeliste"/>
-        <w:spacing w:after="0"/>
-        <w:rPr>
-          <w:sz w:val="24"/>
-        </w:rPr>
-      </w:pPr>
-      <w:r>
-        <w:rPr>
-          <w:sz w:val="24"/>
-        </w:rPr>
-        <w:t>9</w:t>
-      </w:r>
-      <w:r>
-        <w:rPr>
-          <w:sz w:val="24"/>
-        </w:rPr>
-        <w:t> : Le système demande des renseignements sur le nouveau document</w:t>
-      </w:r>
-    </w:p>
-    <w:p>
-      <w:pPr>
-        <w:pStyle w:val="Paragraphedeliste"/>
-        <w:spacing w:after="0"/>
-        <w:rPr>
-          <w:sz w:val="24"/>
-        </w:rPr>
-      </w:pPr>
-      <w:r>
-        <w:rPr>
-          <w:sz w:val="24"/>
-        </w:rPr>
-        <w:t>10</w:t>
-      </w:r>
-      <w:r>
-        <w:rPr>
-          <w:sz w:val="24"/>
-        </w:rPr>
-        <w:t> : L’employé saisit les informations</w:t>
-      </w:r>
-    </w:p>
-    <w:p>
-      <w:pPr>
-        <w:pStyle w:val="Paragraphedeliste"/>
-        <w:spacing w:after="0"/>
-        <w:rPr>
-          <w:sz w:val="24"/>
-        </w:rPr>
-      </w:pPr>
-      <w:r>
-        <w:rPr>
-          <w:sz w:val="24"/>
-        </w:rPr>
-        <w:t>11</w:t>
-      </w:r>
-      <w:r>
-        <w:rPr>
-          <w:sz w:val="24"/>
-        </w:rPr>
-        <w:t> : Le système génère une fiche document</w:t>
-      </w:r>
-    </w:p>
-    <w:p>
-      <w:pPr>
-        <w:pStyle w:val="Paragraphedeliste"/>
-        <w:spacing w:after="0"/>
-        <w:rPr>
-          <w:sz w:val="24"/>
-        </w:rPr>
-      </w:pPr>
-      <w:r>
-        <w:rPr>
-          <w:sz w:val="24"/>
-        </w:rPr>
-        <w:t>12</w:t>
-      </w:r>
-      <w:r>
-        <w:rPr>
-          <w:sz w:val="24"/>
-        </w:rPr>
-        <w:t> : Retour à l’</w:t>
-      </w:r>
-      <w:r>
-        <w:rPr>
-          <w:sz w:val="24"/>
-        </w:rPr>
-        <w:t>étape 9</w:t>
-      </w:r>
-    </w:p>
-    <w:p>
-      <w:pPr>
-        <w:spacing w:after="0"/>
-        <w:rPr>
-          <w:sz w:val="24"/>
-        </w:rPr>
-      </w:pPr>
-    </w:p>
-    <w:p>
-      <w:pPr>
-        <w:spacing w:after="0"/>
-        <w:rPr>
-          <w:b/>
-          <w:sz w:val="24"/>
-          <w:u w:val="single"/>
-        </w:rPr>
-      </w:pPr>
-      <w:r>
-        <w:rPr>
-          <w:b/>
-          <w:sz w:val="24"/>
-          <w:u w:val="single"/>
-        </w:rPr>
-        <w:t>Le lecteur</w:t>
-      </w:r>
-      <w:r>
-        <w:rPr>
-          <w:b/>
-          <w:sz w:val="24"/>
-          <w:u w:val="single"/>
-        </w:rPr>
-        <w:t xml:space="preserve"> n’est pas enregistré</w:t>
-      </w:r>
-    </w:p>
-    <w:p>
-      <w:pPr>
-        <w:spacing w:after="0"/>
-        <w:rPr>
-          <w:sz w:val="24"/>
-        </w:rPr>
-      </w:pPr>
-    </w:p>
-    <w:p>
-      <w:pPr>
-        <w:pStyle w:val="Paragraphedeliste"/>
-        <w:spacing w:after="0"/>
-        <w:ind w:left="785"/>
-        <w:rPr>
-          <w:sz w:val="24"/>
-        </w:rPr>
-      </w:pPr>
-      <w:r>
-        <w:rPr>
-          <w:sz w:val="24"/>
-        </w:rPr>
-        <w:t>12 : L’employé</w:t>
-      </w:r>
-      <w:r>
-        <w:rPr>
-          <w:sz w:val="24"/>
-        </w:rPr>
-        <w:t xml:space="preserve"> procède à l’enr</w:t>
-      </w:r>
-      <w:r>
-        <w:rPr>
-          <w:sz w:val="24"/>
-        </w:rPr>
-        <w:t>egistrement du lecteur</w:t>
-      </w:r>
-    </w:p>
-    <w:p>
-      <w:pPr>
-        <w:pStyle w:val="Paragraphedeliste"/>
-        <w:spacing w:after="0"/>
-        <w:ind w:left="785"/>
-        <w:rPr>
-          <w:sz w:val="24"/>
-        </w:rPr>
-      </w:pPr>
-      <w:r>
-        <w:rPr>
-          <w:sz w:val="24"/>
-        </w:rPr>
-        <w:t xml:space="preserve">13 : </w:t>
-      </w:r>
-      <w:r>
-        <w:rPr>
-          <w:sz w:val="24"/>
-        </w:rPr>
-        <w:t>L</w:t>
-      </w:r>
-      <w:r>
-        <w:rPr>
-          <w:sz w:val="24"/>
-        </w:rPr>
-        <w:t>e système demande les coordonnées du lecteur</w:t>
-      </w:r>
-    </w:p>
-    <w:p>
-      <w:pPr>
-        <w:pStyle w:val="Paragraphedeliste"/>
-        <w:spacing w:after="0"/>
-        <w:ind w:left="785"/>
-        <w:rPr>
-          <w:sz w:val="24"/>
-        </w:rPr>
-      </w:pPr>
-      <w:r>
-        <w:rPr>
-          <w:sz w:val="24"/>
-        </w:rPr>
-        <w:lastRenderedPageBreak/>
-        <w:t>14 : L’employé saisit les informations</w:t>
-      </w:r>
-    </w:p>
-    <w:p>
-      <w:pPr>
-        <w:pStyle w:val="Paragraphedeliste"/>
-        <w:spacing w:after="0"/>
-        <w:ind w:left="785"/>
-        <w:rPr>
-          <w:sz w:val="24"/>
-        </w:rPr>
-      </w:pPr>
-      <w:r>
-        <w:rPr>
-          <w:sz w:val="24"/>
-        </w:rPr>
-        <w:t>15 : L’employé enregistre la réception de la cotisation du lecteur</w:t>
-      </w:r>
-    </w:p>
-    <w:p>
-      <w:pPr>
-        <w:pStyle w:val="Paragraphedeliste"/>
-        <w:spacing w:after="0"/>
-        <w:ind w:left="785"/>
-        <w:rPr>
-          <w:sz w:val="24"/>
-        </w:rPr>
-      </w:pPr>
-      <w:r>
-        <w:rPr>
-          <w:sz w:val="24"/>
-        </w:rPr>
-        <w:t>16 : Le système génère une fiche lecteur et une carte</w:t>
-      </w:r>
-    </w:p>
-    <w:p>
-      <w:pPr>
-        <w:pStyle w:val="Paragraphedeliste"/>
-        <w:spacing w:after="0"/>
-        <w:ind w:left="785"/>
-        <w:rPr>
-          <w:sz w:val="24"/>
-        </w:rPr>
-      </w:pPr>
-      <w:r>
-        <w:rPr>
-          <w:sz w:val="24"/>
-        </w:rPr>
-        <w:t>17 : Retour vers l’étape 13</w:t>
-      </w:r>
-    </w:p>
-    <w:p>
-      <w:pPr>
-        <w:spacing w:after="0"/>
-        <w:rPr>
-          <w:sz w:val="24"/>
-        </w:rPr>
-      </w:pPr>
-    </w:p>
-    <w:p>
-      <w:pPr>
-        <w:spacing w:after="0"/>
-        <w:rPr>
-          <w:b/>
-          <w:sz w:val="24"/>
-          <w:u w:val="single"/>
-        </w:rPr>
-      </w:pPr>
-      <w:r>
-        <w:rPr>
-          <w:b/>
-          <w:sz w:val="24"/>
-          <w:u w:val="single"/>
-        </w:rPr>
-        <w:t>L</w:t>
-      </w:r>
-      <w:r>
-        <w:rPr>
-          <w:b/>
-          <w:sz w:val="24"/>
-          <w:u w:val="single"/>
-        </w:rPr>
-        <w:t>e lecteur</w:t>
-      </w:r>
-      <w:r>
-        <w:rPr>
-          <w:b/>
-          <w:sz w:val="24"/>
-          <w:u w:val="single"/>
-        </w:rPr>
-        <w:t xml:space="preserve"> veut emprunter un CD-ROM</w:t>
-      </w:r>
-    </w:p>
-    <w:p>
-      <w:pPr>
-        <w:pStyle w:val="Paragraphedeliste"/>
-        <w:spacing w:after="0"/>
-        <w:ind w:left="1440"/>
-        <w:rPr>
-          <w:sz w:val="24"/>
-        </w:rPr>
-      </w:pPr>
-    </w:p>
-    <w:p>
-      <w:pPr>
-        <w:pStyle w:val="Paragraphedeliste"/>
-        <w:spacing w:after="0"/>
-        <w:rPr>
-          <w:sz w:val="24"/>
-        </w:rPr>
-      </w:pPr>
-      <w:r>
-        <w:rPr>
-          <w:sz w:val="24"/>
-        </w:rPr>
-        <w:t>15 : L’employé confirme la réception d’une caution</w:t>
-      </w:r>
-    </w:p>
-    <w:p>
-      <w:pPr>
-        <w:pStyle w:val="Paragraphedeliste"/>
-        <w:spacing w:after="0"/>
-        <w:rPr>
-          <w:sz w:val="24"/>
-        </w:rPr>
-      </w:pPr>
-      <w:r>
-        <w:rPr>
-          <w:sz w:val="24"/>
-        </w:rPr>
-        <w:t xml:space="preserve">16 : </w:t>
-      </w:r>
-      <w:r>
-        <w:rPr>
-          <w:sz w:val="24"/>
-        </w:rPr>
-        <w:t>Retour à l’étape 16</w:t>
-      </w:r>
-    </w:p>
-    <w:p>
-      <w:pPr>
-        <w:spacing w:after="0"/>
-        <w:rPr>
-          <w:sz w:val="24"/>
-        </w:rPr>
-      </w:pPr>
-    </w:p>
-    <w:p>
-      <w:pPr>
-        <w:spacing w:after="0"/>
-        <w:rPr>
-          <w:b/>
-          <w:sz w:val="24"/>
-          <w:u w:val="single"/>
-        </w:rPr>
-      </w:pPr>
-      <w:r>
-        <w:rPr>
-          <w:b/>
-          <w:sz w:val="24"/>
-          <w:u w:val="single"/>
-        </w:rPr>
-        <w:t>Le lecteur</w:t>
-      </w:r>
-      <w:r>
-        <w:rPr>
-          <w:b/>
-          <w:sz w:val="24"/>
-          <w:u w:val="single"/>
-        </w:rPr>
-        <w:t xml:space="preserve"> a déjà 5 emprunts simultanés</w:t>
-      </w:r>
-    </w:p>
-    <w:p>
-      <w:pPr>
-        <w:pStyle w:val="Paragraphedeliste"/>
-        <w:spacing w:after="0"/>
-        <w:ind w:left="1440"/>
-        <w:rPr>
-          <w:sz w:val="24"/>
-        </w:rPr>
-      </w:pPr>
-    </w:p>
-    <w:p>
-      <w:pPr>
-        <w:spacing w:after="0"/>
-        <w:ind w:left="12" w:firstLine="708"/>
-        <w:rPr>
-          <w:sz w:val="24"/>
-        </w:rPr>
-      </w:pPr>
-      <w:r>
-        <w:rPr>
-          <w:sz w:val="24"/>
-        </w:rPr>
-        <w:t>15 : L’employé constate que 5 emprunts simultanés sont en cours</w:t>
-      </w:r>
-    </w:p>
-    <w:p>
-      <w:pPr>
-        <w:spacing w:after="0"/>
-        <w:rPr>
-          <w:sz w:val="24"/>
-        </w:rPr>
-      </w:pPr>
-      <w:r>
-        <w:rPr>
-          <w:sz w:val="24"/>
-        </w:rPr>
-        <w:tab/>
-        <w:t>16 : Le système interdit tout autre emprunt</w:t>
-      </w:r>
-    </w:p>
-    <w:p>
-      <w:pPr>
-        <w:spacing w:after="0"/>
-        <w:rPr>
-          <w:sz w:val="24"/>
-        </w:rPr>
-      </w:pPr>
-      <w:r>
-        <w:rPr>
-          <w:sz w:val="24"/>
-        </w:rPr>
-        <w:tab/>
-        <w:t>17 :</w:t>
-      </w:r>
-      <w:r>
-        <w:rPr>
-          <w:sz w:val="24"/>
-        </w:rPr>
-        <w:t xml:space="preserve"> L’employé confirme la réception d’un ou plusieurs documents retournés par le lecteur</w:t>
-      </w:r>
-    </w:p>
-    <w:p>
-      <w:pPr>
-        <w:spacing w:after="0"/>
-        <w:rPr>
-          <w:sz w:val="24"/>
-        </w:rPr>
-      </w:pPr>
-      <w:r>
-        <w:rPr>
-          <w:sz w:val="24"/>
-        </w:rPr>
-        <w:tab/>
-        <w:t>18 : Retour à l’étape 16</w:t>
-      </w:r>
     </w:p>
     <w:sectPr>
       <w:pgSz w:w="11906" w:h="16838"/>

</xml_diff>